<commit_message>
Small aesthetic change to assignment 1 under data warehouses.
</commit_message>
<xml_diff>
--- a/Data Warehouse and OLTP design/INFS 762 - Data Warehousing and Mining/Assignment 2 - Gavin Gunawardena v1.docx
+++ b/Data Warehouse and OLTP design/INFS 762 - Data Warehousing and Mining/Assignment 2 - Gavin Gunawardena v1.docx
@@ -1,6 +1,6 @@
 
 <file path=word/document.xml><?xml version="1.0" encoding="utf-8"?>
-<w:document xmlns:wpc="http://schemas.microsoft.com/office/word/2010/wordprocessingCanvas" xmlns:cx="http://schemas.microsoft.com/office/drawing/2014/chartex" xmlns:cx1="http://schemas.microsoft.com/office/drawing/2015/9/8/chartex" xmlns:cx2="http://schemas.microsoft.com/office/drawing/2015/10/21/chartex" xmlns:cx3="http://schemas.microsoft.com/office/drawing/2016/5/9/chartex" xmlns:cx4="http://schemas.microsoft.com/office/drawing/2016/5/10/chartex" xmlns:cx5="http://schemas.microsoft.com/office/drawing/2016/5/11/chartex" xmlns:cx6="http://schemas.microsoft.com/office/drawing/2016/5/12/chartex" xmlns:cx7="http://schemas.microsoft.com/office/drawing/2016/5/13/chartex" xmlns:cx8="http://schemas.microsoft.com/office/drawing/2016/5/14/chartex" xmlns:mc="http://schemas.openxmlformats.org/markup-compatibility/2006" xmlns:aink="http://schemas.microsoft.com/office/drawing/2016/ink" xmlns:am3d="http://schemas.microsoft.com/office/drawing/2017/model3d" xmlns:o="urn:schemas-microsoft-com:office:office" xmlns:r="http://schemas.openxmlformats.org/officeDocument/2006/relationships" xmlns:m="http://schemas.openxmlformats.org/officeDocument/2006/math" xmlns:v="urn:schemas-microsoft-com:vml" xmlns:wp14="http://schemas.microsoft.com/office/word/2010/wordprocessingDrawing" xmlns:wp="http://schemas.openxmlformats.org/drawingml/2006/wordprocessingDrawing" xmlns:w10="urn:schemas-microsoft-com:office:word" xmlns:w="http://schemas.openxmlformats.org/wordprocessingml/2006/main" xmlns:w14="http://schemas.microsoft.com/office/word/2010/wordml" xmlns:w15="http://schemas.microsoft.com/office/word/2012/wordml" xmlns:w16cex="http://schemas.microsoft.com/office/word/2018/wordml/cex" xmlns:w16cid="http://schemas.microsoft.com/office/word/2016/wordml/cid" xmlns:w16="http://schemas.microsoft.com/office/word/2018/wordml" xmlns:w16sdtdh="http://schemas.microsoft.com/office/word/2020/wordml/sdtdatahash" xmlns:w16se="http://schemas.microsoft.com/office/word/2015/wordml/symex" xmlns:wpg="http://schemas.microsoft.com/office/word/2010/wordprocessingGroup" xmlns:wpi="http://schemas.microsoft.com/office/word/2010/wordprocessingInk" xmlns:wne="http://schemas.microsoft.com/office/word/2006/wordml" xmlns:wps="http://schemas.microsoft.com/office/word/2010/wordprocessingShape" mc:Ignorable="w14 w15 w16se w16cid w16 w16cex w16sdtdh wp14">
+<w:document xmlns:wpc="http://schemas.microsoft.com/office/word/2010/wordprocessingCanvas" xmlns:cx="http://schemas.microsoft.com/office/drawing/2014/chartex" xmlns:cx1="http://schemas.microsoft.com/office/drawing/2015/9/8/chartex" xmlns:cx2="http://schemas.microsoft.com/office/drawing/2015/10/21/chartex" xmlns:cx3="http://schemas.microsoft.com/office/drawing/2016/5/9/chartex" xmlns:cx4="http://schemas.microsoft.com/office/drawing/2016/5/10/chartex" xmlns:cx5="http://schemas.microsoft.com/office/drawing/2016/5/11/chartex" xmlns:cx6="http://schemas.microsoft.com/office/drawing/2016/5/12/chartex" xmlns:cx7="http://schemas.microsoft.com/office/drawing/2016/5/13/chartex" xmlns:cx8="http://schemas.microsoft.com/office/drawing/2016/5/14/chartex" xmlns:mc="http://schemas.openxmlformats.org/markup-compatibility/2006" xmlns:aink="http://schemas.microsoft.com/office/drawing/2016/ink" xmlns:am3d="http://schemas.microsoft.com/office/drawing/2017/model3d" xmlns:o="urn:schemas-microsoft-com:office:office" xmlns:oel="http://schemas.microsoft.com/office/2019/extlst" xmlns:r="http://schemas.openxmlformats.org/officeDocument/2006/relationships" xmlns:m="http://schemas.openxmlformats.org/officeDocument/2006/math" xmlns:v="urn:schemas-microsoft-com:vml" xmlns:wp14="http://schemas.microsoft.com/office/word/2010/wordprocessingDrawing" xmlns:wp="http://schemas.openxmlformats.org/drawingml/2006/wordprocessingDrawing" xmlns:w10="urn:schemas-microsoft-com:office:word" xmlns:w="http://schemas.openxmlformats.org/wordprocessingml/2006/main" xmlns:w14="http://schemas.microsoft.com/office/word/2010/wordml" xmlns:w15="http://schemas.microsoft.com/office/word/2012/wordml" xmlns:w16cex="http://schemas.microsoft.com/office/word/2018/wordml/cex" xmlns:w16cid="http://schemas.microsoft.com/office/word/2016/wordml/cid" xmlns:w16="http://schemas.microsoft.com/office/word/2018/wordml" xmlns:w16sdtdh="http://schemas.microsoft.com/office/word/2020/wordml/sdtdatahash" xmlns:w16se="http://schemas.microsoft.com/office/word/2015/wordml/symex" xmlns:wpg="http://schemas.microsoft.com/office/word/2010/wordprocessingGroup" xmlns:wpi="http://schemas.microsoft.com/office/word/2010/wordprocessingInk" xmlns:wne="http://schemas.microsoft.com/office/word/2006/wordml" xmlns:wps="http://schemas.microsoft.com/office/word/2010/wordprocessingShape" mc:Ignorable="w14 w15 w16se w16cid w16 w16cex w16sdtdh wp14">
   <w:body>
     <w:p>
       <w:pPr>
@@ -219,7 +219,21 @@
           <w:b/>
         </w:rPr>
         <w:lastRenderedPageBreak/>
-        <w:t>You don’t need to develop a graphical version of the relational databases. Please just list the tables, attributes, primary keys and foreign keys. For instance, you can have</w:t>
+        <w:t xml:space="preserve">You don’t need to develop a graphical version of the relational databases. Please just list the tables, attributes, primary </w:t>
+      </w:r>
+      <w:proofErr w:type="gramStart"/>
+      <w:r>
+        <w:rPr>
+          <w:b/>
+        </w:rPr>
+        <w:t>keys</w:t>
+      </w:r>
+      <w:proofErr w:type="gramEnd"/>
+      <w:r>
+        <w:rPr>
+          <w:b/>
+        </w:rPr>
+        <w:t xml:space="preserve"> and foreign keys. For instance, you can have</w:t>
       </w:r>
     </w:p>
     <w:p>
@@ -234,6 +248,7 @@
         </w:rPr>
         <w:t>Course (</w:t>
       </w:r>
+      <w:proofErr w:type="spellStart"/>
       <w:r>
         <w:rPr>
           <w:b/>
@@ -241,11 +256,40 @@
         </w:rPr>
         <w:t>CourseCode</w:t>
       </w:r>
-      <w:r>
-        <w:rPr>
-          <w:b/>
-        </w:rPr>
-        <w:t>, name, Dept_name(FK))</w:t>
+      <w:proofErr w:type="spellEnd"/>
+      <w:r>
+        <w:rPr>
+          <w:b/>
+        </w:rPr>
+        <w:t xml:space="preserve">, name, </w:t>
+      </w:r>
+      <w:proofErr w:type="spellStart"/>
+      <w:r>
+        <w:rPr>
+          <w:b/>
+        </w:rPr>
+        <w:t>Dept_</w:t>
+      </w:r>
+      <w:proofErr w:type="gramStart"/>
+      <w:r>
+        <w:rPr>
+          <w:b/>
+        </w:rPr>
+        <w:t>name</w:t>
+      </w:r>
+      <w:proofErr w:type="spellEnd"/>
+      <w:r>
+        <w:rPr>
+          <w:b/>
+        </w:rPr>
+        <w:t>(</w:t>
+      </w:r>
+      <w:proofErr w:type="gramEnd"/>
+      <w:r>
+        <w:rPr>
+          <w:b/>
+        </w:rPr>
+        <w:t>FK))</w:t>
       </w:r>
       <w:r>
         <w:rPr>
@@ -371,7 +415,21 @@
         <w:rPr>
           <w:b/>
         </w:rPr>
-        <w:t xml:space="preserve">It’s a little difficult to represent the Dept_chair_record, a weak interaction entity, as a table. As we talked about in the lecture (Rule 12), you have two options. 1) you can add a surrogate </w:t>
+        <w:t xml:space="preserve">It’s a little difficult to represent the </w:t>
+      </w:r>
+      <w:proofErr w:type="spellStart"/>
+      <w:r>
+        <w:rPr>
+          <w:b/>
+        </w:rPr>
+        <w:t>Dept_chair_record</w:t>
+      </w:r>
+      <w:proofErr w:type="spellEnd"/>
+      <w:r>
+        <w:rPr>
+          <w:b/>
+        </w:rPr>
+        <w:t xml:space="preserve">, a weak interaction entity, as a table. As we talked about in the lecture (Rule 12), you have two options. 1) you can add a surrogate </w:t>
       </w:r>
       <w:r>
         <w:rPr>
@@ -511,7 +569,21 @@
         <w:rPr>
           <w:b/>
         </w:rPr>
-        <w:t xml:space="preserve">this week entity Dept_chair_record relies on two strong entities </w:t>
+        <w:t xml:space="preserve">this week entity </w:t>
+      </w:r>
+      <w:proofErr w:type="spellStart"/>
+      <w:r>
+        <w:rPr>
+          <w:b/>
+        </w:rPr>
+        <w:t>Dept_chair_record</w:t>
+      </w:r>
+      <w:proofErr w:type="spellEnd"/>
+      <w:r>
+        <w:rPr>
+          <w:b/>
+        </w:rPr>
+        <w:t xml:space="preserve"> relies on two strong entities </w:t>
       </w:r>
       <w:r>
         <w:rPr>
@@ -723,9 +795,11 @@
         <w:spacing w:after="160"/>
         <w:contextualSpacing/>
       </w:pPr>
+      <w:proofErr w:type="spellStart"/>
       <w:r>
         <w:t>Fname</w:t>
       </w:r>
+      <w:proofErr w:type="spellEnd"/>
     </w:p>
     <w:p>
       <w:pPr>
@@ -737,9 +811,11 @@
         <w:spacing w:after="160"/>
         <w:contextualSpacing/>
       </w:pPr>
+      <w:proofErr w:type="spellStart"/>
       <w:r>
         <w:t>LName</w:t>
       </w:r>
+      <w:proofErr w:type="spellEnd"/>
     </w:p>
     <w:p>
       <w:pPr>
@@ -793,8 +869,13 @@
         <w:spacing w:after="160"/>
         <w:contextualSpacing/>
       </w:pPr>
-      <w:r>
-        <w:t>EmployeeID -PK</w:t>
+      <w:proofErr w:type="spellStart"/>
+      <w:r>
+        <w:t>EmployeeID</w:t>
+      </w:r>
+      <w:proofErr w:type="spellEnd"/>
+      <w:r>
+        <w:t xml:space="preserve"> -PK</w:t>
       </w:r>
     </w:p>
     <w:p>
@@ -835,9 +916,11 @@
         <w:spacing w:after="160"/>
         <w:contextualSpacing/>
       </w:pPr>
+      <w:proofErr w:type="spellStart"/>
       <w:r>
         <w:t>Num_Service_Years</w:t>
       </w:r>
+      <w:proofErr w:type="spellEnd"/>
     </w:p>
     <w:p>
       <w:pPr>
@@ -849,8 +932,13 @@
         <w:spacing w:after="160"/>
         <w:contextualSpacing/>
       </w:pPr>
-      <w:r>
-        <w:t>EmployeeID -FK -PK</w:t>
+      <w:proofErr w:type="spellStart"/>
+      <w:r>
+        <w:t>EmployeeID</w:t>
+      </w:r>
+      <w:proofErr w:type="spellEnd"/>
+      <w:r>
+        <w:t xml:space="preserve"> -FK -PK</w:t>
       </w:r>
     </w:p>
     <w:p>
@@ -891,9 +979,11 @@
         <w:spacing w:after="160"/>
         <w:contextualSpacing/>
       </w:pPr>
+      <w:proofErr w:type="spellStart"/>
       <w:r>
         <w:t>RelationToEmployee</w:t>
       </w:r>
+      <w:proofErr w:type="spellEnd"/>
     </w:p>
     <w:p>
       <w:pPr>
@@ -905,8 +995,13 @@
         <w:spacing w:after="160"/>
         <w:contextualSpacing/>
       </w:pPr>
-      <w:r>
-        <w:t>EmployeeID – FK -PK</w:t>
+      <w:proofErr w:type="spellStart"/>
+      <w:r>
+        <w:t>EmployeeID</w:t>
+      </w:r>
+      <w:proofErr w:type="spellEnd"/>
+      <w:r>
+        <w:t xml:space="preserve"> – FK -PK</w:t>
       </w:r>
     </w:p>
     <w:p>
@@ -920,65 +1015,23 @@
         <w:contextualSpacing/>
       </w:pPr>
       <w:r>
+        <w:rPr>
+          <w:noProof/>
+        </w:rPr>
         <w:lastRenderedPageBreak/>
-        <w:t>Dept_Chair_Record</w:t>
-      </w:r>
-    </w:p>
-    <w:p>
-      <w:pPr>
-        <w:pStyle w:val="ListParagraph"/>
-        <w:numPr>
-          <w:ilvl w:val="1"/>
-          <w:numId w:val="4"/>
-        </w:numPr>
-        <w:spacing w:after="160"/>
-        <w:contextualSpacing/>
-      </w:pPr>
-      <w:r>
-        <w:t>StartDate -PK</w:t>
-      </w:r>
-    </w:p>
-    <w:p>
-      <w:pPr>
-        <w:pStyle w:val="ListParagraph"/>
-        <w:numPr>
-          <w:ilvl w:val="1"/>
-          <w:numId w:val="4"/>
-        </w:numPr>
-        <w:spacing w:after="160"/>
-        <w:contextualSpacing/>
-      </w:pPr>
-      <w:r>
-        <w:t>EndDate</w:t>
-      </w:r>
-    </w:p>
-    <w:p>
-      <w:pPr>
-        <w:pStyle w:val="ListParagraph"/>
-        <w:numPr>
-          <w:ilvl w:val="1"/>
-          <w:numId w:val="4"/>
-        </w:numPr>
-        <w:spacing w:after="160"/>
-        <w:contextualSpacing/>
-      </w:pPr>
-      <w:r>
-        <w:rPr>
-          <w:noProof/>
-        </w:rPr>
         <mc:AlternateContent>
           <mc:Choice Requires="wps">
             <w:drawing>
-              <wp:anchor distT="0" distB="0" distL="114300" distR="114300" simplePos="0" relativeHeight="251660288" behindDoc="0" locked="0" layoutInCell="1" allowOverlap="1" wp14:anchorId="524CF7BD" wp14:editId="3347090E">
+              <wp:anchor distT="0" distB="0" distL="114300" distR="114300" simplePos="0" relativeHeight="251660288" behindDoc="0" locked="0" layoutInCell="1" allowOverlap="1" wp14:anchorId="524CF7BD" wp14:editId="72E6F2AF">
                 <wp:simplePos x="0" y="0"/>
                 <wp:positionH relativeFrom="column">
-                  <wp:posOffset>-333375</wp:posOffset>
+                  <wp:posOffset>-331470</wp:posOffset>
                 </wp:positionH>
                 <wp:positionV relativeFrom="paragraph">
-                  <wp:posOffset>-102870</wp:posOffset>
+                  <wp:posOffset>-60960</wp:posOffset>
                 </wp:positionV>
-                <wp:extent cx="2743200" cy="3609975"/>
-                <wp:effectExtent l="19050" t="57150" r="114300" b="85725"/>
+                <wp:extent cx="2743200" cy="4017645"/>
+                <wp:effectExtent l="19050" t="57150" r="114300" b="78105"/>
                 <wp:wrapNone/>
                 <wp:docPr id="3" name="Rectangle 3"/>
                 <wp:cNvGraphicFramePr/>
@@ -989,7 +1042,7 @@
                       <wps:spPr>
                         <a:xfrm>
                           <a:off x="0" y="0"/>
-                          <a:ext cx="2743200" cy="3609975"/>
+                          <a:ext cx="2743200" cy="4017645"/>
                         </a:xfrm>
                         <a:prstGeom prst="rect">
                           <a:avLst/>
@@ -1038,12 +1091,15 @@
                 <wp14:sizeRelH relativeFrom="margin">
                   <wp14:pctWidth>0</wp14:pctWidth>
                 </wp14:sizeRelH>
+                <wp14:sizeRelV relativeFrom="margin">
+                  <wp14:pctHeight>0</wp14:pctHeight>
+                </wp14:sizeRelV>
               </wp:anchor>
             </w:drawing>
           </mc:Choice>
           <mc:Fallback>
             <w:pict>
-              <v:rect w14:anchorId="6D169C56" id="Rectangle 3" o:spid="_x0000_s1026" style="position:absolute;margin-left:-26.25pt;margin-top:-8.1pt;width:3in;height:284.25pt;z-index:251660288;visibility:visible;mso-wrap-style:square;mso-width-percent:0;mso-wrap-distance-left:9pt;mso-wrap-distance-top:0;mso-wrap-distance-right:9pt;mso-wrap-distance-bottom:0;mso-position-horizontal:absolute;mso-position-horizontal-relative:text;mso-position-vertical:absolute;mso-position-vertical-relative:text;mso-width-percent:0;mso-width-relative:margin;v-text-anchor:middle" o:gfxdata="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" filled="f" strokecolor="black [3200]">
+              <v:rect w14:anchorId="0B59F209" id="Rectangle 3" o:spid="_x0000_s1026" style="position:absolute;margin-left:-26.1pt;margin-top:-4.8pt;width:3in;height:316.35pt;z-index:251660288;visibility:visible;mso-wrap-style:square;mso-width-percent:0;mso-height-percent:0;mso-wrap-distance-left:9pt;mso-wrap-distance-top:0;mso-wrap-distance-right:9pt;mso-wrap-distance-bottom:0;mso-position-horizontal:absolute;mso-position-horizontal-relative:text;mso-position-vertical:absolute;mso-position-vertical-relative:text;mso-width-percent:0;mso-height-percent:0;mso-width-relative:margin;mso-height-relative:margin;v-text-anchor:middle" o:gfxdata="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" filled="f" strokecolor="black [3200]">
                 <v:stroke joinstyle="round"/>
                 <v:shadow on="t" color="black" opacity="26214f" origin="-.5" offset="3pt,0"/>
               </v:rect>
@@ -1051,9 +1107,11 @@
           </mc:Fallback>
         </mc:AlternateContent>
       </w:r>
-      <w:r>
-        <w:t>EmployeeID -FK -PK</w:t>
-      </w:r>
+      <w:proofErr w:type="spellStart"/>
+      <w:r>
+        <w:t>Dept_Chair_Record</w:t>
+      </w:r>
+      <w:proofErr w:type="spellEnd"/>
     </w:p>
     <w:p>
       <w:pPr>
@@ -1066,7 +1124,61 @@
         <w:contextualSpacing/>
       </w:pPr>
       <w:r>
-        <w:t>Dept_name -FK -PK</w:t>
+        <w:t>StartDate -PK</w:t>
+      </w:r>
+    </w:p>
+    <w:p>
+      <w:pPr>
+        <w:pStyle w:val="ListParagraph"/>
+        <w:numPr>
+          <w:ilvl w:val="1"/>
+          <w:numId w:val="4"/>
+        </w:numPr>
+        <w:spacing w:after="160"/>
+        <w:contextualSpacing/>
+      </w:pPr>
+      <w:proofErr w:type="spellStart"/>
+      <w:r>
+        <w:t>EndDate</w:t>
+      </w:r>
+      <w:proofErr w:type="spellEnd"/>
+    </w:p>
+    <w:p>
+      <w:pPr>
+        <w:pStyle w:val="ListParagraph"/>
+        <w:numPr>
+          <w:ilvl w:val="1"/>
+          <w:numId w:val="4"/>
+        </w:numPr>
+        <w:spacing w:after="160"/>
+        <w:contextualSpacing/>
+      </w:pPr>
+      <w:proofErr w:type="spellStart"/>
+      <w:r>
+        <w:t>EmployeeID</w:t>
+      </w:r>
+      <w:proofErr w:type="spellEnd"/>
+      <w:r>
+        <w:t xml:space="preserve"> -FK -PK</w:t>
+      </w:r>
+    </w:p>
+    <w:p>
+      <w:pPr>
+        <w:pStyle w:val="ListParagraph"/>
+        <w:numPr>
+          <w:ilvl w:val="1"/>
+          <w:numId w:val="4"/>
+        </w:numPr>
+        <w:spacing w:after="160"/>
+        <w:contextualSpacing/>
+      </w:pPr>
+      <w:proofErr w:type="spellStart"/>
+      <w:r>
+        <w:t>Dept_name</w:t>
+      </w:r>
+      <w:proofErr w:type="spellEnd"/>
+      <w:r>
+        <w:t xml:space="preserve"> -FK -PK</w:t>
       </w:r>
     </w:p>
     <w:p>
@@ -1093,8 +1205,13 @@
         <w:spacing w:after="160"/>
         <w:contextualSpacing/>
       </w:pPr>
-      <w:r>
-        <w:t>Dept_name -PK</w:t>
+      <w:proofErr w:type="spellStart"/>
+      <w:r>
+        <w:t>Dept_name</w:t>
+      </w:r>
+      <w:proofErr w:type="spellEnd"/>
+      <w:r>
+        <w:t xml:space="preserve"> -PK</w:t>
       </w:r>
     </w:p>
     <w:p>
@@ -1149,8 +1266,13 @@
         <w:spacing w:after="160"/>
         <w:contextualSpacing/>
       </w:pPr>
-      <w:r>
-        <w:t>CourseCode -PK</w:t>
+      <w:proofErr w:type="spellStart"/>
+      <w:r>
+        <w:t>CourseCode</w:t>
+      </w:r>
+      <w:proofErr w:type="spellEnd"/>
+      <w:r>
+        <w:t xml:space="preserve"> -PK</w:t>
       </w:r>
     </w:p>
     <w:p>
@@ -1177,8 +1299,13 @@
         <w:spacing w:after="160"/>
         <w:contextualSpacing/>
       </w:pPr>
-      <w:r>
-        <w:t>Dept_name -FK</w:t>
+      <w:proofErr w:type="spellStart"/>
+      <w:r>
+        <w:t>Dept_name</w:t>
+      </w:r>
+      <w:proofErr w:type="spellEnd"/>
+      <w:r>
+        <w:t xml:space="preserve"> -FK</w:t>
       </w:r>
     </w:p>
     <w:p>
@@ -1191,9 +1318,11 @@
         <w:spacing w:after="160"/>
         <w:contextualSpacing/>
       </w:pPr>
+      <w:proofErr w:type="spellStart"/>
       <w:r>
         <w:t>CourseSection</w:t>
       </w:r>
+      <w:proofErr w:type="spellEnd"/>
     </w:p>
     <w:p>
       <w:pPr>
@@ -1219,8 +1348,13 @@
         <w:spacing w:after="160"/>
         <w:contextualSpacing/>
       </w:pPr>
-      <w:r>
-        <w:t>SecName -PK</w:t>
+      <w:proofErr w:type="spellStart"/>
+      <w:r>
+        <w:t>SecName</w:t>
+      </w:r>
+      <w:proofErr w:type="spellEnd"/>
+      <w:r>
+        <w:t xml:space="preserve"> -PK</w:t>
       </w:r>
     </w:p>
     <w:p>
@@ -1261,8 +1395,13 @@
         <w:spacing w:after="160"/>
         <w:contextualSpacing/>
       </w:pPr>
-      <w:r>
-        <w:t>CourseCode -FK -PK</w:t>
+      <w:proofErr w:type="spellStart"/>
+      <w:r>
+        <w:t>CourseCode</w:t>
+      </w:r>
+      <w:proofErr w:type="spellEnd"/>
+      <w:r>
+        <w:t xml:space="preserve"> -FK -PK</w:t>
       </w:r>
     </w:p>
     <w:p>
@@ -1275,8 +1414,13 @@
         <w:spacing w:after="160"/>
         <w:contextualSpacing/>
       </w:pPr>
-      <w:r>
-        <w:t>StudentId -FK -PK</w:t>
+      <w:proofErr w:type="spellStart"/>
+      <w:r>
+        <w:t>StudentId</w:t>
+      </w:r>
+      <w:proofErr w:type="spellEnd"/>
+      <w:r>
+        <w:t xml:space="preserve"> -FK -PK</w:t>
       </w:r>
     </w:p>
     <w:p>
@@ -1289,8 +1433,13 @@
         <w:spacing w:after="160"/>
         <w:contextualSpacing/>
       </w:pPr>
-      <w:r>
-        <w:t xml:space="preserve">EmployeeID -FK </w:t>
+      <w:proofErr w:type="spellStart"/>
+      <w:r>
+        <w:t>EmployeeID</w:t>
+      </w:r>
+      <w:proofErr w:type="spellEnd"/>
+      <w:r>
+        <w:t xml:space="preserve"> -FK </w:t>
       </w:r>
     </w:p>
     <w:p>
@@ -1317,8 +1466,13 @@
         <w:spacing w:after="160"/>
         <w:contextualSpacing/>
       </w:pPr>
-      <w:r>
-        <w:t>StudentID -PK</w:t>
+      <w:proofErr w:type="spellStart"/>
+      <w:r>
+        <w:t>StudentID</w:t>
+      </w:r>
+      <w:proofErr w:type="spellEnd"/>
+      <w:r>
+        <w:t xml:space="preserve"> -PK</w:t>
       </w:r>
     </w:p>
     <w:p>
@@ -1345,9 +1499,11 @@
         <w:spacing w:after="160"/>
         <w:contextualSpacing/>
       </w:pPr>
+      <w:proofErr w:type="spellStart"/>
       <w:r>
         <w:t>LName</w:t>
       </w:r>
+      <w:proofErr w:type="spellEnd"/>
     </w:p>
     <w:p>
       <w:pPr>
@@ -1402,11 +1558,61 @@
           <w:b/>
         </w:rPr>
       </w:pPr>
-      <w:r>
-        <w:rPr>
-          <w:b/>
-        </w:rPr>
-        <w:t xml:space="preserve">TinyVideo is a small movie rental company with a single store.  TinyVideo needs a database system to track the rental of movies to its members.  TinyVideo can own several copies (VIDEO) of each movie (MOVIE).  For example, the store may have 10 copies of the movie “Twist in the Wind”.  “Twist in the Wind” would be one MOVIE and each copy would be a VIDEO.   A rental transaction (RENTAL) involves one or more videos being rented to a member (MEMBERSHIP).   A video can be rented many times over its lifetime, therefore, there is a M:N relationship between RENTAL and VIDEO.  DETAILRENTAL is the bridge table to resolve this relationship.  </w:t>
+      <w:proofErr w:type="spellStart"/>
+      <w:r>
+        <w:rPr>
+          <w:b/>
+        </w:rPr>
+        <w:t>TinyVideo</w:t>
+      </w:r>
+      <w:proofErr w:type="spellEnd"/>
+      <w:r>
+        <w:rPr>
+          <w:b/>
+        </w:rPr>
+        <w:t xml:space="preserve"> is a small movie rental company with a single store.  </w:t>
+      </w:r>
+      <w:proofErr w:type="spellStart"/>
+      <w:r>
+        <w:rPr>
+          <w:b/>
+        </w:rPr>
+        <w:t>TinyVideo</w:t>
+      </w:r>
+      <w:proofErr w:type="spellEnd"/>
+      <w:r>
+        <w:rPr>
+          <w:b/>
+        </w:rPr>
+        <w:t xml:space="preserve"> needs a database system to track the rental of movies to its members.  </w:t>
+      </w:r>
+      <w:proofErr w:type="spellStart"/>
+      <w:r>
+        <w:rPr>
+          <w:b/>
+        </w:rPr>
+        <w:t>TinyVideo</w:t>
+      </w:r>
+      <w:proofErr w:type="spellEnd"/>
+      <w:r>
+        <w:rPr>
+          <w:b/>
+        </w:rPr>
+        <w:t xml:space="preserve"> can own several copies (VIDEO) of each movie (MOVIE).  For example, the store may have 10 copies of the movie “Twist in the Wind”.  “Twist in the Wind” would be one MOVIE and each copy would be a VIDEO.   A rental transaction (RENTAL) involves one or more videos being rented to a member (MEMBERSHIP).   A video can be rented many times over its lifetime, therefore, there is a </w:t>
+      </w:r>
+      <w:proofErr w:type="gramStart"/>
+      <w:r>
+        <w:rPr>
+          <w:b/>
+        </w:rPr>
+        <w:t>M:N</w:t>
+      </w:r>
+      <w:proofErr w:type="gramEnd"/>
+      <w:r>
+        <w:rPr>
+          <w:b/>
+        </w:rPr>
+        <w:t xml:space="preserve"> relationship between RENTAL and VIDEO.  DETAILRENTAL is the bridge table to resolve this relationship.  </w:t>
       </w:r>
       <w:r>
         <w:rPr>
@@ -1491,7 +1697,49 @@
         <w:rPr>
           <w:b/>
         </w:rPr>
-        <w:t xml:space="preserve">The script is used for SQLite. You can use other DBMS tools for this assignment, but if you are oracle, sqlserver, or mysql, you need to modify the script a little. If you use SQLite but running the script gives an error, you may want to download and use sqlite browser for the assignment. </w:t>
+        <w:t xml:space="preserve">The script is used for SQLite. You can use other DBMS tools for this assignment, but if you are oracle, </w:t>
+      </w:r>
+      <w:proofErr w:type="spellStart"/>
+      <w:r>
+        <w:rPr>
+          <w:b/>
+        </w:rPr>
+        <w:t>sqlserver</w:t>
+      </w:r>
+      <w:proofErr w:type="spellEnd"/>
+      <w:r>
+        <w:rPr>
+          <w:b/>
+        </w:rPr>
+        <w:t xml:space="preserve">, or </w:t>
+      </w:r>
+      <w:proofErr w:type="spellStart"/>
+      <w:r>
+        <w:rPr>
+          <w:b/>
+        </w:rPr>
+        <w:t>mysql</w:t>
+      </w:r>
+      <w:proofErr w:type="spellEnd"/>
+      <w:r>
+        <w:rPr>
+          <w:b/>
+        </w:rPr>
+        <w:t xml:space="preserve">, you need to modify the script a little. If you use SQLite but running the script gives an error, you may want to download and use </w:t>
+      </w:r>
+      <w:proofErr w:type="spellStart"/>
+      <w:r>
+        <w:rPr>
+          <w:b/>
+        </w:rPr>
+        <w:t>sqlite</w:t>
+      </w:r>
+      <w:proofErr w:type="spellEnd"/>
+      <w:r>
+        <w:rPr>
+          <w:b/>
+        </w:rPr>
+        <w:t xml:space="preserve"> browser for the assignment. </w:t>
       </w:r>
     </w:p>
     <w:p>
@@ -1582,7 +1830,15 @@
         <w:spacing w:before="0" w:beforeAutospacing="0" w:after="0" w:afterAutospacing="0"/>
       </w:pPr>
       <w:r>
-        <w:t>--1.Write the SQL command to change the movie year for movie number 1245 to 2008.</w:t>
+        <w:t>--</w:t>
+      </w:r>
+      <w:proofErr w:type="gramStart"/>
+      <w:r>
+        <w:t>1.Write</w:t>
+      </w:r>
+      <w:proofErr w:type="gramEnd"/>
+      <w:r>
+        <w:t xml:space="preserve"> the SQL command to change the movie year for movie number 1245 to 2008.</w:t>
       </w:r>
     </w:p>
     <w:p>
@@ -1600,7 +1856,15 @@
         <w:spacing w:before="0" w:beforeAutospacing="0" w:after="0" w:afterAutospacing="0"/>
       </w:pPr>
       <w:r>
-        <w:t>set movie_year = 2008</w:t>
+        <w:t xml:space="preserve">set </w:t>
+      </w:r>
+      <w:proofErr w:type="spellStart"/>
+      <w:r>
+        <w:t>movie_year</w:t>
+      </w:r>
+      <w:proofErr w:type="spellEnd"/>
+      <w:r>
+        <w:t xml:space="preserve"> = 2008</w:t>
       </w:r>
     </w:p>
     <w:p>
@@ -1609,8 +1873,21 @@
         <w:spacing w:before="0" w:beforeAutospacing="0" w:after="0" w:afterAutospacing="0"/>
       </w:pPr>
       <w:r>
-        <w:t>where movie_num = 1245;</w:t>
-      </w:r>
+        <w:t xml:space="preserve">where </w:t>
+      </w:r>
+      <w:proofErr w:type="spellStart"/>
+      <w:r>
+        <w:t>movie_num</w:t>
+      </w:r>
+      <w:proofErr w:type="spellEnd"/>
+      <w:r>
+        <w:t xml:space="preserve"> = </w:t>
+      </w:r>
+      <w:proofErr w:type="gramStart"/>
+      <w:r>
+        <w:t>1245;</w:t>
+      </w:r>
+      <w:proofErr w:type="gramEnd"/>
     </w:p>
     <w:p>
       <w:pPr>
@@ -1618,7 +1895,15 @@
         <w:spacing w:before="0" w:beforeAutospacing="0" w:after="0" w:afterAutospacing="0"/>
       </w:pPr>
       <w:r>
-        <w:t>--2.Write a single SQL command to increase all price rental fee values by $0.50.</w:t>
+        <w:t>--</w:t>
+      </w:r>
+      <w:proofErr w:type="gramStart"/>
+      <w:r>
+        <w:t>2.Write</w:t>
+      </w:r>
+      <w:proofErr w:type="gramEnd"/>
+      <w:r>
+        <w:t xml:space="preserve"> a single SQL command to increase all price rental fee values by $0.50.</w:t>
       </w:r>
     </w:p>
     <w:p>
@@ -1636,8 +1921,29 @@
         <w:spacing w:before="0" w:beforeAutospacing="0" w:after="0" w:afterAutospacing="0"/>
       </w:pPr>
       <w:r>
-        <w:t>set price_rentfee = price_rentfee + .5;</w:t>
-      </w:r>
+        <w:t xml:space="preserve">set </w:t>
+      </w:r>
+      <w:proofErr w:type="spellStart"/>
+      <w:r>
+        <w:t>price_rentfee</w:t>
+      </w:r>
+      <w:proofErr w:type="spellEnd"/>
+      <w:r>
+        <w:t xml:space="preserve"> = </w:t>
+      </w:r>
+      <w:proofErr w:type="spellStart"/>
+      <w:r>
+        <w:t>price_rentfee</w:t>
+      </w:r>
+      <w:proofErr w:type="spellEnd"/>
+      <w:r>
+        <w:t xml:space="preserve"> + </w:t>
+      </w:r>
+      <w:proofErr w:type="gramStart"/>
+      <w:r>
+        <w:t>.5;</w:t>
+      </w:r>
+      <w:proofErr w:type="gramEnd"/>
     </w:p>
     <w:p>
       <w:pPr>
@@ -1645,7 +1951,15 @@
         <w:spacing w:before="0" w:beforeAutospacing="0" w:after="0" w:afterAutospacing="0"/>
       </w:pPr>
       <w:r>
-        <w:t xml:space="preserve">--3.Write a query to display the movie year, movie title, and movie cost sorted by movie year in descending order </w:t>
+        <w:t>--</w:t>
+      </w:r>
+      <w:proofErr w:type="gramStart"/>
+      <w:r>
+        <w:t>3.Write</w:t>
+      </w:r>
+      <w:proofErr w:type="gramEnd"/>
+      <w:r>
+        <w:t xml:space="preserve"> a query to display the movie year, movie title, and movie cost sorted by movie year in descending order </w:t>
       </w:r>
     </w:p>
     <w:p>
@@ -1654,8 +1968,29 @@
         <w:spacing w:before="0" w:beforeAutospacing="0" w:after="0" w:afterAutospacing="0"/>
       </w:pPr>
       <w:r>
-        <w:t>select movie_year, movie_title, movie_cost</w:t>
-      </w:r>
+        <w:t xml:space="preserve">select </w:t>
+      </w:r>
+      <w:proofErr w:type="spellStart"/>
+      <w:r>
+        <w:t>movie_year</w:t>
+      </w:r>
+      <w:proofErr w:type="spellEnd"/>
+      <w:r>
+        <w:t xml:space="preserve">, </w:t>
+      </w:r>
+      <w:proofErr w:type="spellStart"/>
+      <w:r>
+        <w:t>movie_title</w:t>
+      </w:r>
+      <w:proofErr w:type="spellEnd"/>
+      <w:r>
+        <w:t xml:space="preserve">, </w:t>
+      </w:r>
+      <w:proofErr w:type="spellStart"/>
+      <w:r>
+        <w:t>movie_cost</w:t>
+      </w:r>
+      <w:proofErr w:type="spellEnd"/>
     </w:p>
     <w:p>
       <w:pPr>
@@ -1672,8 +2007,21 @@
         <w:spacing w:before="0" w:beforeAutospacing="0" w:after="0" w:afterAutospacing="0"/>
       </w:pPr>
       <w:r>
-        <w:t>order by movie_year desc;</w:t>
-      </w:r>
+        <w:t xml:space="preserve">order by </w:t>
+      </w:r>
+      <w:proofErr w:type="spellStart"/>
+      <w:r>
+        <w:t>movie_year</w:t>
+      </w:r>
+      <w:proofErr w:type="spellEnd"/>
+      <w:r>
+        <w:t xml:space="preserve"> </w:t>
+      </w:r>
+      <w:proofErr w:type="gramStart"/>
+      <w:r>
+        <w:t>desc;</w:t>
+      </w:r>
+      <w:proofErr w:type="gramEnd"/>
     </w:p>
     <w:p>
       <w:pPr>
@@ -1681,7 +2029,15 @@
         <w:spacing w:before="0" w:beforeAutospacing="0" w:after="0" w:afterAutospacing="0"/>
       </w:pPr>
       <w:r>
-        <w:t xml:space="preserve">--4.Write a query to display the movie title, movie year, and movie genre for all movies </w:t>
+        <w:t>--</w:t>
+      </w:r>
+      <w:proofErr w:type="gramStart"/>
+      <w:r>
+        <w:t>4.Write</w:t>
+      </w:r>
+      <w:proofErr w:type="gramEnd"/>
+      <w:r>
+        <w:t xml:space="preserve"> a query to display the movie title, movie year, and movie genre for all movies </w:t>
       </w:r>
     </w:p>
     <w:p>
@@ -1690,8 +2046,29 @@
         <w:spacing w:before="0" w:beforeAutospacing="0" w:after="0" w:afterAutospacing="0"/>
       </w:pPr>
       <w:r>
-        <w:t>select movie_title, movie_year, movie_genre</w:t>
-      </w:r>
+        <w:t xml:space="preserve">select </w:t>
+      </w:r>
+      <w:proofErr w:type="spellStart"/>
+      <w:r>
+        <w:t>movie_title</w:t>
+      </w:r>
+      <w:proofErr w:type="spellEnd"/>
+      <w:r>
+        <w:t xml:space="preserve">, </w:t>
+      </w:r>
+      <w:proofErr w:type="spellStart"/>
+      <w:r>
+        <w:t>movie_year</w:t>
+      </w:r>
+      <w:proofErr w:type="spellEnd"/>
+      <w:r>
+        <w:t xml:space="preserve">, </w:t>
+      </w:r>
+      <w:proofErr w:type="spellStart"/>
+      <w:r>
+        <w:t>movie_genre</w:t>
+      </w:r>
+      <w:proofErr w:type="spellEnd"/>
     </w:p>
     <w:p>
       <w:pPr>
@@ -1700,8 +2077,13 @@
       </w:pPr>
       <w:r>
         <w:lastRenderedPageBreak/>
-        <w:t>from movie;</w:t>
-      </w:r>
+        <w:t xml:space="preserve">from </w:t>
+      </w:r>
+      <w:proofErr w:type="gramStart"/>
+      <w:r>
+        <w:t>movie;</w:t>
+      </w:r>
+      <w:proofErr w:type="gramEnd"/>
     </w:p>
     <w:p>
       <w:pPr>
@@ -1709,7 +2091,15 @@
         <w:spacing w:before="0" w:beforeAutospacing="0" w:after="0" w:afterAutospacing="0"/>
       </w:pPr>
       <w:r>
-        <w:t>--5.Write a query to display the movie title, movie year, and movie genre for all movies sorted by movie genre in ascending order, then sorted by movie year in descending order within genre</w:t>
+        <w:t>--</w:t>
+      </w:r>
+      <w:proofErr w:type="gramStart"/>
+      <w:r>
+        <w:t>5.Write</w:t>
+      </w:r>
+      <w:proofErr w:type="gramEnd"/>
+      <w:r>
+        <w:t xml:space="preserve"> a query to display the movie title, movie year, and movie genre for all movies sorted by movie genre in ascending order, then sorted by movie year in descending order within genre</w:t>
       </w:r>
     </w:p>
     <w:p>
@@ -1718,8 +2108,29 @@
         <w:spacing w:before="0" w:beforeAutospacing="0" w:after="0" w:afterAutospacing="0"/>
       </w:pPr>
       <w:r>
-        <w:t>Select movie_title, movie_year, movie_genre</w:t>
-      </w:r>
+        <w:t xml:space="preserve">Select </w:t>
+      </w:r>
+      <w:proofErr w:type="spellStart"/>
+      <w:r>
+        <w:t>movie_title</w:t>
+      </w:r>
+      <w:proofErr w:type="spellEnd"/>
+      <w:r>
+        <w:t xml:space="preserve">, </w:t>
+      </w:r>
+      <w:proofErr w:type="spellStart"/>
+      <w:r>
+        <w:t>movie_year</w:t>
+      </w:r>
+      <w:proofErr w:type="spellEnd"/>
+      <w:r>
+        <w:t xml:space="preserve">, </w:t>
+      </w:r>
+      <w:proofErr w:type="spellStart"/>
+      <w:r>
+        <w:t>movie_genre</w:t>
+      </w:r>
+      <w:proofErr w:type="spellEnd"/>
     </w:p>
     <w:p>
       <w:pPr>
@@ -1736,8 +2147,37 @@
         <w:spacing w:before="0" w:beforeAutospacing="0" w:after="0" w:afterAutospacing="0"/>
       </w:pPr>
       <w:r>
-        <w:t>order by movie_genre asc, movie_year desc;</w:t>
-      </w:r>
+        <w:t xml:space="preserve">order by </w:t>
+      </w:r>
+      <w:proofErr w:type="spellStart"/>
+      <w:r>
+        <w:t>movie_genre</w:t>
+      </w:r>
+      <w:proofErr w:type="spellEnd"/>
+      <w:r>
+        <w:t xml:space="preserve"> </w:t>
+      </w:r>
+      <w:proofErr w:type="spellStart"/>
+      <w:r>
+        <w:t>asc</w:t>
+      </w:r>
+      <w:proofErr w:type="spellEnd"/>
+      <w:r>
+        <w:t xml:space="preserve">, </w:t>
+      </w:r>
+      <w:proofErr w:type="spellStart"/>
+      <w:r>
+        <w:t>movie_year</w:t>
+      </w:r>
+      <w:proofErr w:type="spellEnd"/>
+      <w:r>
+        <w:t xml:space="preserve"> </w:t>
+      </w:r>
+      <w:proofErr w:type="gramStart"/>
+      <w:r>
+        <w:t>desc;</w:t>
+      </w:r>
+      <w:proofErr w:type="gramEnd"/>
     </w:p>
     <w:p>
       <w:pPr>
@@ -1745,7 +2185,15 @@
         <w:spacing w:before="0" w:beforeAutospacing="0" w:after="0" w:afterAutospacing="0"/>
       </w:pPr>
       <w:r>
-        <w:t xml:space="preserve">--6.Write a query to display the movie number, movie title, and price code for all movies with a title that starts with the letter “R” </w:t>
+        <w:t>--</w:t>
+      </w:r>
+      <w:proofErr w:type="gramStart"/>
+      <w:r>
+        <w:t>6.Write</w:t>
+      </w:r>
+      <w:proofErr w:type="gramEnd"/>
+      <w:r>
+        <w:t xml:space="preserve"> a query to display the movie number, movie title, and price code for all movies with a title that starts with the letter “R” </w:t>
       </w:r>
     </w:p>
     <w:p>
@@ -1754,8 +2202,29 @@
         <w:spacing w:before="0" w:beforeAutospacing="0" w:after="0" w:afterAutospacing="0"/>
       </w:pPr>
       <w:r>
-        <w:t>Select distinct movie_num, movie_title, price_code</w:t>
-      </w:r>
+        <w:t xml:space="preserve">Select distinct </w:t>
+      </w:r>
+      <w:proofErr w:type="spellStart"/>
+      <w:r>
+        <w:t>movie_num</w:t>
+      </w:r>
+      <w:proofErr w:type="spellEnd"/>
+      <w:r>
+        <w:t xml:space="preserve">, </w:t>
+      </w:r>
+      <w:proofErr w:type="spellStart"/>
+      <w:r>
+        <w:t>movie_title</w:t>
+      </w:r>
+      <w:proofErr w:type="spellEnd"/>
+      <w:r>
+        <w:t xml:space="preserve">, </w:t>
+      </w:r>
+      <w:proofErr w:type="spellStart"/>
+      <w:r>
+        <w:t>price_code</w:t>
+      </w:r>
+      <w:proofErr w:type="spellEnd"/>
     </w:p>
     <w:p>
       <w:pPr>
@@ -1772,8 +2241,21 @@
         <w:spacing w:before="0" w:beforeAutospacing="0" w:after="0" w:afterAutospacing="0"/>
       </w:pPr>
       <w:r>
-        <w:t>where movie_title like 'R%';</w:t>
-      </w:r>
+        <w:t xml:space="preserve">where </w:t>
+      </w:r>
+      <w:proofErr w:type="spellStart"/>
+      <w:r>
+        <w:t>movie_title</w:t>
+      </w:r>
+      <w:proofErr w:type="spellEnd"/>
+      <w:r>
+        <w:t xml:space="preserve"> like 'R%</w:t>
+      </w:r>
+      <w:proofErr w:type="gramStart"/>
+      <w:r>
+        <w:t>';</w:t>
+      </w:r>
+      <w:proofErr w:type="gramEnd"/>
     </w:p>
     <w:p>
       <w:pPr>
@@ -1781,7 +2263,15 @@
         <w:spacing w:before="0" w:beforeAutospacing="0" w:after="0" w:afterAutospacing="0"/>
       </w:pPr>
       <w:r>
-        <w:t>--7.Write a query to display the movie number, movie title, and movie cost for all movies with a cost greater than $40</w:t>
+        <w:t>--</w:t>
+      </w:r>
+      <w:proofErr w:type="gramStart"/>
+      <w:r>
+        <w:t>7.Write</w:t>
+      </w:r>
+      <w:proofErr w:type="gramEnd"/>
+      <w:r>
+        <w:t xml:space="preserve"> a query to display the movie number, movie title, and movie cost for all movies with a cost greater than $40</w:t>
       </w:r>
     </w:p>
     <w:p>
@@ -1790,8 +2280,29 @@
         <w:spacing w:before="0" w:beforeAutospacing="0" w:after="0" w:afterAutospacing="0"/>
       </w:pPr>
       <w:r>
-        <w:t>Select distinct movie_num, movie_title, price_code</w:t>
-      </w:r>
+        <w:t xml:space="preserve">Select distinct </w:t>
+      </w:r>
+      <w:proofErr w:type="spellStart"/>
+      <w:r>
+        <w:t>movie_num</w:t>
+      </w:r>
+      <w:proofErr w:type="spellEnd"/>
+      <w:r>
+        <w:t xml:space="preserve">, </w:t>
+      </w:r>
+      <w:proofErr w:type="spellStart"/>
+      <w:r>
+        <w:t>movie_title</w:t>
+      </w:r>
+      <w:proofErr w:type="spellEnd"/>
+      <w:r>
+        <w:t xml:space="preserve">, </w:t>
+      </w:r>
+      <w:proofErr w:type="spellStart"/>
+      <w:r>
+        <w:t>price_code</w:t>
+      </w:r>
+      <w:proofErr w:type="spellEnd"/>
     </w:p>
     <w:p>
       <w:pPr>
@@ -1808,8 +2319,21 @@
         <w:spacing w:before="0" w:beforeAutospacing="0" w:after="0" w:afterAutospacing="0"/>
       </w:pPr>
       <w:r>
-        <w:t>where movie_cost &gt; 40;</w:t>
-      </w:r>
+        <w:t xml:space="preserve">where </w:t>
+      </w:r>
+      <w:proofErr w:type="spellStart"/>
+      <w:r>
+        <w:t>movie_cost</w:t>
+      </w:r>
+      <w:proofErr w:type="spellEnd"/>
+      <w:r>
+        <w:t xml:space="preserve"> &gt; </w:t>
+      </w:r>
+      <w:proofErr w:type="gramStart"/>
+      <w:r>
+        <w:t>40;</w:t>
+      </w:r>
+      <w:proofErr w:type="gramEnd"/>
     </w:p>
     <w:p>
       <w:pPr>
@@ -1817,7 +2341,23 @@
         <w:spacing w:before="0" w:beforeAutospacing="0" w:after="0" w:afterAutospacing="0"/>
       </w:pPr>
       <w:r>
-        <w:t>--8.Write a query to display the movie number, movie title, movie cost, and movie genre for all movies that are either action or comedy movies and have a cost that is less than $50. Sort the results in ascending order by genre. (Reminder: because the default order of operations for logical connectors is to evaluate all of the ANDs, then evaluate all of the ORs, it is necessary to either use the IN operator or use parentheses to have the OR evaluated first).</w:t>
+        <w:t>--</w:t>
+      </w:r>
+      <w:proofErr w:type="gramStart"/>
+      <w:r>
+        <w:t>8.Write</w:t>
+      </w:r>
+      <w:proofErr w:type="gramEnd"/>
+      <w:r>
+        <w:t xml:space="preserve"> a query to display the movie number, movie title, movie cost, and movie genre for all movies that are either action or comedy movies and have a cost that is less than $50. Sort the results in ascending order by genre. (Reminder: because the default order of operations for logical connectors is to evaluate </w:t>
+      </w:r>
+      <w:proofErr w:type="gramStart"/>
+      <w:r>
+        <w:t>all of</w:t>
+      </w:r>
+      <w:proofErr w:type="gramEnd"/>
+      <w:r>
+        <w:t xml:space="preserve"> the ANDs, then evaluate all of the ORs, it is necessary to either use the IN operator or use parentheses to have the OR evaluated first).</w:t>
       </w:r>
     </w:p>
     <w:p>
@@ -1826,8 +2366,37 @@
         <w:spacing w:before="0" w:beforeAutospacing="0" w:after="0" w:afterAutospacing="0"/>
       </w:pPr>
       <w:r>
-        <w:t>Select movie_num, movie_title, movie_cost, movie_genre</w:t>
-      </w:r>
+        <w:t xml:space="preserve">Select </w:t>
+      </w:r>
+      <w:proofErr w:type="spellStart"/>
+      <w:r>
+        <w:t>movie_num</w:t>
+      </w:r>
+      <w:proofErr w:type="spellEnd"/>
+      <w:r>
+        <w:t xml:space="preserve">, </w:t>
+      </w:r>
+      <w:proofErr w:type="spellStart"/>
+      <w:r>
+        <w:t>movie_title</w:t>
+      </w:r>
+      <w:proofErr w:type="spellEnd"/>
+      <w:r>
+        <w:t xml:space="preserve">, </w:t>
+      </w:r>
+      <w:proofErr w:type="spellStart"/>
+      <w:r>
+        <w:t>movie_cost</w:t>
+      </w:r>
+      <w:proofErr w:type="spellEnd"/>
+      <w:r>
+        <w:t xml:space="preserve">, </w:t>
+      </w:r>
+      <w:proofErr w:type="spellStart"/>
+      <w:r>
+        <w:t>movie_genre</w:t>
+      </w:r>
+      <w:proofErr w:type="spellEnd"/>
     </w:p>
     <w:p>
       <w:pPr>
@@ -1844,7 +2413,31 @@
         <w:spacing w:before="0" w:beforeAutospacing="0" w:after="0" w:afterAutospacing="0"/>
       </w:pPr>
       <w:r>
-        <w:t>where lower(movie_genre) in ('action','comedy') and movie_cost &lt; 50</w:t>
+        <w:t>where lower(</w:t>
+      </w:r>
+      <w:proofErr w:type="spellStart"/>
+      <w:r>
+        <w:t>movie_genre</w:t>
+      </w:r>
+      <w:proofErr w:type="spellEnd"/>
+      <w:r>
+        <w:t>) in ('</w:t>
+      </w:r>
+      <w:proofErr w:type="spellStart"/>
+      <w:r>
+        <w:t>action','comedy</w:t>
+      </w:r>
+      <w:proofErr w:type="spellEnd"/>
+      <w:r>
+        <w:t xml:space="preserve">') and </w:t>
+      </w:r>
+      <w:proofErr w:type="spellStart"/>
+      <w:r>
+        <w:t>movie_cost</w:t>
+      </w:r>
+      <w:proofErr w:type="spellEnd"/>
+      <w:r>
+        <w:t xml:space="preserve"> &lt; 50</w:t>
       </w:r>
     </w:p>
     <w:p>
@@ -1853,8 +2446,26 @@
         <w:spacing w:before="0" w:beforeAutospacing="0" w:after="0" w:afterAutospacing="0"/>
       </w:pPr>
       <w:r>
-        <w:t>order by movie_genre asc;</w:t>
-      </w:r>
+        <w:t xml:space="preserve">order by </w:t>
+      </w:r>
+      <w:proofErr w:type="spellStart"/>
+      <w:r>
+        <w:t>movie_genre</w:t>
+      </w:r>
+      <w:proofErr w:type="spellEnd"/>
+      <w:r>
+        <w:t xml:space="preserve"> </w:t>
+      </w:r>
+      <w:proofErr w:type="spellStart"/>
+      <w:proofErr w:type="gramStart"/>
+      <w:r>
+        <w:t>asc</w:t>
+      </w:r>
+      <w:proofErr w:type="spellEnd"/>
+      <w:r>
+        <w:t>;</w:t>
+      </w:r>
+      <w:proofErr w:type="gramEnd"/>
     </w:p>
     <w:p>
       <w:pPr>
@@ -1862,7 +2473,15 @@
         <w:spacing w:before="0" w:beforeAutospacing="0" w:after="0" w:afterAutospacing="0"/>
       </w:pPr>
       <w:r>
-        <w:t>--9.Write a query to display the movie genre and the number of movies in each genre.</w:t>
+        <w:t>--</w:t>
+      </w:r>
+      <w:proofErr w:type="gramStart"/>
+      <w:r>
+        <w:t>9.Write</w:t>
+      </w:r>
+      <w:proofErr w:type="gramEnd"/>
+      <w:r>
+        <w:t xml:space="preserve"> a query to display the movie genre and the number of movies in each genre.</w:t>
       </w:r>
     </w:p>
     <w:p>
@@ -1871,7 +2490,23 @@
         <w:spacing w:before="0" w:beforeAutospacing="0" w:after="0" w:afterAutospacing="0"/>
       </w:pPr>
       <w:r>
-        <w:t>select movie_genre, count(*)</w:t>
+        <w:t xml:space="preserve">select </w:t>
+      </w:r>
+      <w:proofErr w:type="spellStart"/>
+      <w:r>
+        <w:t>movie_genre</w:t>
+      </w:r>
+      <w:proofErr w:type="spellEnd"/>
+      <w:r>
+        <w:t xml:space="preserve">, </w:t>
+      </w:r>
+      <w:proofErr w:type="gramStart"/>
+      <w:r>
+        <w:t>count(</w:t>
+      </w:r>
+      <w:proofErr w:type="gramEnd"/>
+      <w:r>
+        <w:t>*)</w:t>
       </w:r>
     </w:p>
     <w:p>
@@ -1889,8 +2524,21 @@
         <w:spacing w:before="0" w:beforeAutospacing="0" w:after="0" w:afterAutospacing="0"/>
       </w:pPr>
       <w:r>
-        <w:t>group by movie_genre;</w:t>
-      </w:r>
+        <w:t xml:space="preserve">group by </w:t>
+      </w:r>
+      <w:proofErr w:type="spellStart"/>
+      <w:r>
+        <w:t>movie_</w:t>
+      </w:r>
+      <w:proofErr w:type="gramStart"/>
+      <w:r>
+        <w:t>genre</w:t>
+      </w:r>
+      <w:proofErr w:type="spellEnd"/>
+      <w:r>
+        <w:t>;</w:t>
+      </w:r>
+      <w:proofErr w:type="gramEnd"/>
     </w:p>
     <w:p>
       <w:pPr>
@@ -1898,7 +2546,15 @@
         <w:spacing w:before="0" w:beforeAutospacing="0" w:after="0" w:afterAutospacing="0"/>
       </w:pPr>
       <w:r>
-        <w:t xml:space="preserve">--10.Write a query to display the movie title, movie genre, price description, and price rental fee for all movies with a price code </w:t>
+        <w:t>--</w:t>
+      </w:r>
+      <w:proofErr w:type="gramStart"/>
+      <w:r>
+        <w:t>10.Write</w:t>
+      </w:r>
+      <w:proofErr w:type="gramEnd"/>
+      <w:r>
+        <w:t xml:space="preserve"> a query to display the movie title, movie genre, price description, and price rental fee for all movies with a price code </w:t>
       </w:r>
     </w:p>
     <w:p>
@@ -1907,8 +2563,42 @@
         <w:spacing w:before="0" w:beforeAutospacing="0" w:after="0" w:afterAutospacing="0"/>
       </w:pPr>
       <w:r>
-        <w:t>Select movie.movie_title, movie.movie_genre, price.price_description, price.price_rentfee</w:t>
-      </w:r>
+        <w:t xml:space="preserve">Select </w:t>
+      </w:r>
+      <w:proofErr w:type="spellStart"/>
+      <w:proofErr w:type="gramStart"/>
+      <w:r>
+        <w:t>movie.movie</w:t>
+      </w:r>
+      <w:proofErr w:type="gramEnd"/>
+      <w:r>
+        <w:t>_title</w:t>
+      </w:r>
+      <w:proofErr w:type="spellEnd"/>
+      <w:r>
+        <w:t xml:space="preserve">, </w:t>
+      </w:r>
+      <w:proofErr w:type="spellStart"/>
+      <w:r>
+        <w:t>movie.movie_genre</w:t>
+      </w:r>
+      <w:proofErr w:type="spellEnd"/>
+      <w:r>
+        <w:t xml:space="preserve">, </w:t>
+      </w:r>
+      <w:proofErr w:type="spellStart"/>
+      <w:r>
+        <w:t>price.price_description</w:t>
+      </w:r>
+      <w:proofErr w:type="spellEnd"/>
+      <w:r>
+        <w:t xml:space="preserve">, </w:t>
+      </w:r>
+      <w:proofErr w:type="spellStart"/>
+      <w:r>
+        <w:t>price.price_rentfee</w:t>
+      </w:r>
+      <w:proofErr w:type="spellEnd"/>
     </w:p>
     <w:p>
       <w:pPr>
@@ -1925,7 +2615,36 @@
         <w:spacing w:before="0" w:beforeAutospacing="0" w:after="0" w:afterAutospacing="0"/>
       </w:pPr>
       <w:r>
-        <w:t>where movie.price_code = price.price_code and price.price_code IS NOT NULL;</w:t>
+        <w:t xml:space="preserve">where </w:t>
+      </w:r>
+      <w:proofErr w:type="spellStart"/>
+      <w:proofErr w:type="gramStart"/>
+      <w:r>
+        <w:t>movie.price</w:t>
+      </w:r>
+      <w:proofErr w:type="gramEnd"/>
+      <w:r>
+        <w:t>_code</w:t>
+      </w:r>
+      <w:proofErr w:type="spellEnd"/>
+      <w:r>
+        <w:t xml:space="preserve"> = </w:t>
+      </w:r>
+      <w:proofErr w:type="spellStart"/>
+      <w:r>
+        <w:t>price.price_code</w:t>
+      </w:r>
+      <w:proofErr w:type="spellEnd"/>
+      <w:r>
+        <w:t xml:space="preserve"> and </w:t>
+      </w:r>
+      <w:proofErr w:type="spellStart"/>
+      <w:r>
+        <w:t>price.price_code</w:t>
+      </w:r>
+      <w:proofErr w:type="spellEnd"/>
+      <w:r>
+        <w:t xml:space="preserve"> IS NOT NULL;</w:t>
       </w:r>
     </w:p>
     <w:p>
@@ -1934,7 +2653,15 @@
         <w:spacing w:before="0" w:beforeAutospacing="0" w:after="0" w:afterAutospacing="0"/>
       </w:pPr>
       <w:r>
-        <w:t xml:space="preserve">--11.Write a query to display the movie genre and average cost of movies in each genre </w:t>
+        <w:t>--</w:t>
+      </w:r>
+      <w:proofErr w:type="gramStart"/>
+      <w:r>
+        <w:t>11.Write</w:t>
+      </w:r>
+      <w:proofErr w:type="gramEnd"/>
+      <w:r>
+        <w:t xml:space="preserve"> a query to display the movie genre and average cost of movies in each genre </w:t>
       </w:r>
     </w:p>
     <w:p>
@@ -1943,7 +2670,23 @@
         <w:spacing w:before="0" w:beforeAutospacing="0" w:after="0" w:afterAutospacing="0"/>
       </w:pPr>
       <w:r>
-        <w:t>select movie_genre, avg(movie_cost)</w:t>
+        <w:t xml:space="preserve">select </w:t>
+      </w:r>
+      <w:proofErr w:type="spellStart"/>
+      <w:r>
+        <w:t>movie_genre</w:t>
+      </w:r>
+      <w:proofErr w:type="spellEnd"/>
+      <w:r>
+        <w:t>, avg(</w:t>
+      </w:r>
+      <w:proofErr w:type="spellStart"/>
+      <w:r>
+        <w:t>movie_cost</w:t>
+      </w:r>
+      <w:proofErr w:type="spellEnd"/>
+      <w:r>
+        <w:t>)</w:t>
       </w:r>
     </w:p>
     <w:p>
@@ -1961,8 +2704,21 @@
         <w:spacing w:before="0" w:beforeAutospacing="0" w:after="0" w:afterAutospacing="0"/>
       </w:pPr>
       <w:r>
-        <w:t>group by movie_genre;</w:t>
-      </w:r>
+        <w:t xml:space="preserve">group by </w:t>
+      </w:r>
+      <w:proofErr w:type="spellStart"/>
+      <w:r>
+        <w:t>movie_</w:t>
+      </w:r>
+      <w:proofErr w:type="gramStart"/>
+      <w:r>
+        <w:t>genre</w:t>
+      </w:r>
+      <w:proofErr w:type="spellEnd"/>
+      <w:r>
+        <w:t>;</w:t>
+      </w:r>
+      <w:proofErr w:type="gramEnd"/>
     </w:p>
     <w:p>
       <w:pPr>
@@ -1970,7 +2726,15 @@
         <w:spacing w:before="0" w:beforeAutospacing="0" w:after="0" w:afterAutospacing="0"/>
       </w:pPr>
       <w:r>
-        <w:t xml:space="preserve">--12.Write a query to display the movie title, movie year, price description, and price rental fee for all movies that are in the genres Family, Comedy, or Drama </w:t>
+        <w:t>--</w:t>
+      </w:r>
+      <w:proofErr w:type="gramStart"/>
+      <w:r>
+        <w:t>12.Write</w:t>
+      </w:r>
+      <w:proofErr w:type="gramEnd"/>
+      <w:r>
+        <w:t xml:space="preserve"> a query to display the movie title, movie year, price description, and price rental fee for all movies that are in the genres Family, Comedy, or Drama </w:t>
       </w:r>
     </w:p>
     <w:p>
@@ -1980,8 +2744,42 @@
       </w:pPr>
       <w:r>
         <w:lastRenderedPageBreak/>
-        <w:t>Select movie.movie_title, movie.movie_year, price.price_description, price.price_rentfee</w:t>
-      </w:r>
+        <w:t xml:space="preserve">Select </w:t>
+      </w:r>
+      <w:proofErr w:type="spellStart"/>
+      <w:proofErr w:type="gramStart"/>
+      <w:r>
+        <w:t>movie.movie</w:t>
+      </w:r>
+      <w:proofErr w:type="gramEnd"/>
+      <w:r>
+        <w:t>_title</w:t>
+      </w:r>
+      <w:proofErr w:type="spellEnd"/>
+      <w:r>
+        <w:t xml:space="preserve">, </w:t>
+      </w:r>
+      <w:proofErr w:type="spellStart"/>
+      <w:r>
+        <w:t>movie.movie_year</w:t>
+      </w:r>
+      <w:proofErr w:type="spellEnd"/>
+      <w:r>
+        <w:t xml:space="preserve">, </w:t>
+      </w:r>
+      <w:proofErr w:type="spellStart"/>
+      <w:r>
+        <w:t>price.price_description</w:t>
+      </w:r>
+      <w:proofErr w:type="spellEnd"/>
+      <w:r>
+        <w:t xml:space="preserve">, </w:t>
+      </w:r>
+      <w:proofErr w:type="spellStart"/>
+      <w:r>
+        <w:t>price.price_rentfee</w:t>
+      </w:r>
+      <w:proofErr w:type="spellEnd"/>
     </w:p>
     <w:p>
       <w:pPr>
@@ -1998,7 +2796,28 @@
         <w:spacing w:before="0" w:beforeAutospacing="0" w:after="0" w:afterAutospacing="0"/>
       </w:pPr>
       <w:r>
-        <w:t>where lower(movie.movie_genre) in ('family','comedy','drama');</w:t>
+        <w:t>where lower(</w:t>
+      </w:r>
+      <w:proofErr w:type="spellStart"/>
+      <w:proofErr w:type="gramStart"/>
+      <w:r>
+        <w:t>movie.movie</w:t>
+      </w:r>
+      <w:proofErr w:type="gramEnd"/>
+      <w:r>
+        <w:t>_genre</w:t>
+      </w:r>
+      <w:proofErr w:type="spellEnd"/>
+      <w:r>
+        <w:t>) in ('</w:t>
+      </w:r>
+      <w:proofErr w:type="spellStart"/>
+      <w:r>
+        <w:t>family','comedy','drama</w:t>
+      </w:r>
+      <w:proofErr w:type="spellEnd"/>
+      <w:r>
+        <w:t>');</w:t>
       </w:r>
     </w:p>
     <w:p>
@@ -2007,7 +2826,15 @@
         <w:spacing w:before="0" w:beforeAutospacing="0" w:after="0" w:afterAutospacing="0"/>
       </w:pPr>
       <w:r>
-        <w:t xml:space="preserve">--13.Write a query to display the movie genre and average price rental fee for movies in each genre that have a price </w:t>
+        <w:t>--</w:t>
+      </w:r>
+      <w:proofErr w:type="gramStart"/>
+      <w:r>
+        <w:t>13.Write</w:t>
+      </w:r>
+      <w:proofErr w:type="gramEnd"/>
+      <w:r>
+        <w:t xml:space="preserve"> a query to display the movie genre and average price rental fee for movies in each genre that have a price </w:t>
       </w:r>
     </w:p>
     <w:p>
@@ -2016,7 +2843,28 @@
         <w:spacing w:before="0" w:beforeAutospacing="0" w:after="0" w:afterAutospacing="0"/>
       </w:pPr>
       <w:r>
-        <w:t>Select movie.movie_genre, avg(price.price_rentfee)</w:t>
+        <w:t xml:space="preserve">Select </w:t>
+      </w:r>
+      <w:proofErr w:type="spellStart"/>
+      <w:proofErr w:type="gramStart"/>
+      <w:r>
+        <w:t>movie.movie</w:t>
+      </w:r>
+      <w:proofErr w:type="gramEnd"/>
+      <w:r>
+        <w:t>_genre</w:t>
+      </w:r>
+      <w:proofErr w:type="spellEnd"/>
+      <w:r>
+        <w:t>, avg(</w:t>
+      </w:r>
+      <w:proofErr w:type="spellStart"/>
+      <w:r>
+        <w:t>price.price_rentfee</w:t>
+      </w:r>
+      <w:proofErr w:type="spellEnd"/>
+      <w:r>
+        <w:t>)</w:t>
       </w:r>
     </w:p>
     <w:p>
@@ -2034,7 +2882,20 @@
         <w:spacing w:before="0" w:beforeAutospacing="0" w:after="0" w:afterAutospacing="0"/>
       </w:pPr>
       <w:r>
-        <w:t>where movie.PRICE_CODE IS NOT NULL</w:t>
+        <w:t xml:space="preserve">where </w:t>
+      </w:r>
+      <w:proofErr w:type="spellStart"/>
+      <w:proofErr w:type="gramStart"/>
+      <w:r>
+        <w:t>movie.PRICE</w:t>
+      </w:r>
+      <w:proofErr w:type="gramEnd"/>
+      <w:r>
+        <w:t>_CODE</w:t>
+      </w:r>
+      <w:proofErr w:type="spellEnd"/>
+      <w:r>
+        <w:t xml:space="preserve"> IS NOT NULL</w:t>
       </w:r>
     </w:p>
     <w:p>
@@ -2043,7 +2904,20 @@
         <w:spacing w:before="0" w:beforeAutospacing="0" w:after="0" w:afterAutospacing="0"/>
       </w:pPr>
       <w:r>
-        <w:t>group by movie.movie_genre;</w:t>
+        <w:t xml:space="preserve">group by </w:t>
+      </w:r>
+      <w:proofErr w:type="spellStart"/>
+      <w:proofErr w:type="gramStart"/>
+      <w:r>
+        <w:t>movie.movie</w:t>
+      </w:r>
+      <w:proofErr w:type="gramEnd"/>
+      <w:r>
+        <w:t>_genre</w:t>
+      </w:r>
+      <w:proofErr w:type="spellEnd"/>
+      <w:r>
+        <w:t>;</w:t>
       </w:r>
     </w:p>
     <w:p>
@@ -2052,7 +2926,15 @@
         <w:spacing w:before="0" w:beforeAutospacing="0" w:after="0" w:afterAutospacing="0"/>
       </w:pPr>
       <w:r>
-        <w:t xml:space="preserve">--14.Write a query to display the movie title, movie year, and the movie cost divided by the price rental fee for each movie that has a price to determine the number of rentals it will take to break even on the purchase of the movie </w:t>
+        <w:t>--</w:t>
+      </w:r>
+      <w:proofErr w:type="gramStart"/>
+      <w:r>
+        <w:t>14.Write</w:t>
+      </w:r>
+      <w:proofErr w:type="gramEnd"/>
+      <w:r>
+        <w:t xml:space="preserve"> a query to display the movie title, movie year, and the movie cost divided by the price rental fee for each movie that has a price to determine the number of rentals it will take to break even on the purchase of the movie </w:t>
       </w:r>
     </w:p>
     <w:p>
@@ -2061,7 +2943,44 @@
         <w:spacing w:before="0" w:beforeAutospacing="0" w:after="0" w:afterAutospacing="0"/>
       </w:pPr>
       <w:r>
-        <w:t>Select movie.movie_title, movie.movie_year, movie.movie_cost/price.price_rentfee as 'breakeven'</w:t>
+        <w:t xml:space="preserve">Select </w:t>
+      </w:r>
+      <w:proofErr w:type="spellStart"/>
+      <w:proofErr w:type="gramStart"/>
+      <w:r>
+        <w:t>movie.movie</w:t>
+      </w:r>
+      <w:proofErr w:type="gramEnd"/>
+      <w:r>
+        <w:t>_title</w:t>
+      </w:r>
+      <w:proofErr w:type="spellEnd"/>
+      <w:r>
+        <w:t xml:space="preserve">, </w:t>
+      </w:r>
+      <w:proofErr w:type="spellStart"/>
+      <w:r>
+        <w:t>movie.movie_year</w:t>
+      </w:r>
+      <w:proofErr w:type="spellEnd"/>
+      <w:r>
+        <w:t xml:space="preserve">, </w:t>
+      </w:r>
+      <w:proofErr w:type="spellStart"/>
+      <w:r>
+        <w:t>movie.movie_cost</w:t>
+      </w:r>
+      <w:proofErr w:type="spellEnd"/>
+      <w:r>
+        <w:t>/</w:t>
+      </w:r>
+      <w:proofErr w:type="spellStart"/>
+      <w:r>
+        <w:t>price.price_rentfee</w:t>
+      </w:r>
+      <w:proofErr w:type="spellEnd"/>
+      <w:r>
+        <w:t xml:space="preserve"> as 'breakeven'</w:t>
       </w:r>
     </w:p>
     <w:p>
@@ -2079,7 +2998,20 @@
         <w:spacing w:before="0" w:beforeAutospacing="0" w:after="0" w:afterAutospacing="0"/>
       </w:pPr>
       <w:r>
-        <w:t>where movie.price_code IS NOT NULL;</w:t>
+        <w:t xml:space="preserve">where </w:t>
+      </w:r>
+      <w:proofErr w:type="spellStart"/>
+      <w:proofErr w:type="gramStart"/>
+      <w:r>
+        <w:t>movie.price</w:t>
+      </w:r>
+      <w:proofErr w:type="gramEnd"/>
+      <w:r>
+        <w:t>_code</w:t>
+      </w:r>
+      <w:proofErr w:type="spellEnd"/>
+      <w:r>
+        <w:t xml:space="preserve"> IS NOT NULL;</w:t>
       </w:r>
     </w:p>
     <w:p>
@@ -2088,7 +3020,15 @@
         <w:spacing w:before="0" w:beforeAutospacing="0" w:after="0" w:afterAutospacing="0"/>
       </w:pPr>
       <w:r>
-        <w:t xml:space="preserve">--15.Write a query to display the movie title, movie year, and movie cost for all movies that have a cost between $44.99 and $49.99 </w:t>
+        <w:t>--</w:t>
+      </w:r>
+      <w:proofErr w:type="gramStart"/>
+      <w:r>
+        <w:t>15.Write</w:t>
+      </w:r>
+      <w:proofErr w:type="gramEnd"/>
+      <w:r>
+        <w:t xml:space="preserve"> a query to display the movie title, movie year, and movie cost for all movies that have a cost between $44.99 and $49.99 </w:t>
       </w:r>
     </w:p>
     <w:p>
@@ -2097,8 +3037,29 @@
         <w:spacing w:before="0" w:beforeAutospacing="0" w:after="0" w:afterAutospacing="0"/>
       </w:pPr>
       <w:r>
-        <w:t>Select movie_title, movie_year, movie_cost</w:t>
-      </w:r>
+        <w:t xml:space="preserve">Select </w:t>
+      </w:r>
+      <w:proofErr w:type="spellStart"/>
+      <w:r>
+        <w:t>movie_title</w:t>
+      </w:r>
+      <w:proofErr w:type="spellEnd"/>
+      <w:r>
+        <w:t xml:space="preserve">, </w:t>
+      </w:r>
+      <w:proofErr w:type="spellStart"/>
+      <w:r>
+        <w:t>movie_year</w:t>
+      </w:r>
+      <w:proofErr w:type="spellEnd"/>
+      <w:r>
+        <w:t xml:space="preserve">, </w:t>
+      </w:r>
+      <w:proofErr w:type="spellStart"/>
+      <w:r>
+        <w:t>movie_cost</w:t>
+      </w:r>
+      <w:proofErr w:type="spellEnd"/>
     </w:p>
     <w:p>
       <w:pPr>
@@ -2115,8 +3076,21 @@
         <w:spacing w:before="0" w:beforeAutospacing="0" w:after="0" w:afterAutospacing="0"/>
       </w:pPr>
       <w:r>
-        <w:t>where movie_cost between 44.99 and 49.99;</w:t>
-      </w:r>
+        <w:t xml:space="preserve">where </w:t>
+      </w:r>
+      <w:proofErr w:type="spellStart"/>
+      <w:r>
+        <w:t>movie_cost</w:t>
+      </w:r>
+      <w:proofErr w:type="spellEnd"/>
+      <w:r>
+        <w:t xml:space="preserve"> between 44.99 and </w:t>
+      </w:r>
+      <w:proofErr w:type="gramStart"/>
+      <w:r>
+        <w:t>49.99;</w:t>
+      </w:r>
+      <w:proofErr w:type="gramEnd"/>
     </w:p>
     <w:p>
       <w:pPr>
@@ -2124,7 +3098,15 @@
         <w:spacing w:before="0" w:beforeAutospacing="0" w:after="0" w:afterAutospacing="0"/>
       </w:pPr>
       <w:r>
-        <w:t xml:space="preserve">--16.Write a query to display the membership number, first name, last name, and balance of the memberships that have a rental </w:t>
+        <w:t>--</w:t>
+      </w:r>
+      <w:proofErr w:type="gramStart"/>
+      <w:r>
+        <w:t>16.Write</w:t>
+      </w:r>
+      <w:proofErr w:type="gramEnd"/>
+      <w:r>
+        <w:t xml:space="preserve"> a query to display the membership number, first name, last name, and balance of the memberships that have a rental </w:t>
       </w:r>
     </w:p>
     <w:p>
@@ -2133,8 +3115,37 @@
         <w:spacing w:before="0" w:beforeAutospacing="0" w:after="0" w:afterAutospacing="0"/>
       </w:pPr>
       <w:r>
-        <w:t>Select membership.mem_num, membership.mem_fname, membership.mem_lname, membership.mem_balance</w:t>
-      </w:r>
+        <w:t xml:space="preserve">Select </w:t>
+      </w:r>
+      <w:proofErr w:type="spellStart"/>
+      <w:r>
+        <w:t>membership.mem_num</w:t>
+      </w:r>
+      <w:proofErr w:type="spellEnd"/>
+      <w:r>
+        <w:t xml:space="preserve">, </w:t>
+      </w:r>
+      <w:proofErr w:type="spellStart"/>
+      <w:r>
+        <w:t>membership.mem_fname</w:t>
+      </w:r>
+      <w:proofErr w:type="spellEnd"/>
+      <w:r>
+        <w:t xml:space="preserve">, </w:t>
+      </w:r>
+      <w:proofErr w:type="spellStart"/>
+      <w:r>
+        <w:t>membership.mem_lname</w:t>
+      </w:r>
+      <w:proofErr w:type="spellEnd"/>
+      <w:r>
+        <w:t xml:space="preserve">, </w:t>
+      </w:r>
+      <w:proofErr w:type="spellStart"/>
+      <w:r>
+        <w:t>membership.mem_balance</w:t>
+      </w:r>
+      <w:proofErr w:type="spellEnd"/>
     </w:p>
     <w:p>
       <w:pPr>
@@ -2151,8 +3162,29 @@
         <w:spacing w:before="0" w:beforeAutospacing="0" w:after="0" w:afterAutospacing="0"/>
       </w:pPr>
       <w:r>
-        <w:t>where membership.mem_num = rental.mem_num;</w:t>
-      </w:r>
+        <w:t xml:space="preserve">where </w:t>
+      </w:r>
+      <w:proofErr w:type="spellStart"/>
+      <w:r>
+        <w:t>membership.mem_num</w:t>
+      </w:r>
+      <w:proofErr w:type="spellEnd"/>
+      <w:r>
+        <w:t xml:space="preserve"> = </w:t>
+      </w:r>
+      <w:proofErr w:type="spellStart"/>
+      <w:r>
+        <w:t>rental.mem_</w:t>
+      </w:r>
+      <w:proofErr w:type="gramStart"/>
+      <w:r>
+        <w:t>num</w:t>
+      </w:r>
+      <w:proofErr w:type="spellEnd"/>
+      <w:r>
+        <w:t>;</w:t>
+      </w:r>
+      <w:proofErr w:type="gramEnd"/>
     </w:p>
     <w:p>
       <w:pPr>
@@ -2160,7 +3192,15 @@
         <w:spacing w:before="0" w:beforeAutospacing="0" w:after="0" w:afterAutospacing="0"/>
       </w:pPr>
       <w:r>
-        <w:t xml:space="preserve">--17.Write a query to display the minimum balance, maximum balance, and average balance for memberships that have a rental </w:t>
+        <w:t>--</w:t>
+      </w:r>
+      <w:proofErr w:type="gramStart"/>
+      <w:r>
+        <w:t>17.Write</w:t>
+      </w:r>
+      <w:proofErr w:type="gramEnd"/>
+      <w:r>
+        <w:t xml:space="preserve"> a query to display the minimum balance, maximum balance, and average balance for memberships that have a rental </w:t>
       </w:r>
     </w:p>
     <w:p>
@@ -2169,7 +3209,31 @@
         <w:spacing w:before="0" w:beforeAutospacing="0" w:after="0" w:afterAutospacing="0"/>
       </w:pPr>
       <w:r>
-        <w:t>Select min(membership.mem_balance) as 'minimum', max(membership.mem_balance) as 'maximum', avg(membership.mem_balance) as 'average'</w:t>
+        <w:t>Select min(</w:t>
+      </w:r>
+      <w:proofErr w:type="spellStart"/>
+      <w:r>
+        <w:t>membership.mem_balance</w:t>
+      </w:r>
+      <w:proofErr w:type="spellEnd"/>
+      <w:r>
+        <w:t>) as 'minimum', max(</w:t>
+      </w:r>
+      <w:proofErr w:type="spellStart"/>
+      <w:r>
+        <w:t>membership.mem_balance</w:t>
+      </w:r>
+      <w:proofErr w:type="spellEnd"/>
+      <w:r>
+        <w:t>) as 'maximum', avg(</w:t>
+      </w:r>
+      <w:proofErr w:type="spellStart"/>
+      <w:r>
+        <w:t>membership.mem_balance</w:t>
+      </w:r>
+      <w:proofErr w:type="spellEnd"/>
+      <w:r>
+        <w:t>) as 'average'</w:t>
       </w:r>
     </w:p>
     <w:p>
@@ -2187,8 +3251,29 @@
         <w:spacing w:before="0" w:beforeAutospacing="0" w:after="0" w:afterAutospacing="0"/>
       </w:pPr>
       <w:r>
-        <w:t>where membership.mem_num = rental.mem_num;</w:t>
-      </w:r>
+        <w:t xml:space="preserve">where </w:t>
+      </w:r>
+      <w:proofErr w:type="spellStart"/>
+      <w:r>
+        <w:t>membership.mem_num</w:t>
+      </w:r>
+      <w:proofErr w:type="spellEnd"/>
+      <w:r>
+        <w:t xml:space="preserve"> = </w:t>
+      </w:r>
+      <w:proofErr w:type="spellStart"/>
+      <w:r>
+        <w:t>rental.mem_</w:t>
+      </w:r>
+      <w:proofErr w:type="gramStart"/>
+      <w:r>
+        <w:t>num</w:t>
+      </w:r>
+      <w:proofErr w:type="spellEnd"/>
+      <w:r>
+        <w:t>;</w:t>
+      </w:r>
+      <w:proofErr w:type="gramEnd"/>
     </w:p>
     <w:p>
       <w:pPr>
@@ -2196,7 +3281,15 @@
         <w:spacing w:before="0" w:beforeAutospacing="0" w:after="0" w:afterAutospacing="0"/>
       </w:pPr>
       <w:r>
-        <w:t xml:space="preserve">--18.Write a query to display the membership number, last name, and total rental fees earned from that membership. The total rental fee is the sum of all the detail fees (without the late fees) from all movies that the membership has rented. </w:t>
+        <w:t>--</w:t>
+      </w:r>
+      <w:proofErr w:type="gramStart"/>
+      <w:r>
+        <w:t>18.Write</w:t>
+      </w:r>
+      <w:proofErr w:type="gramEnd"/>
+      <w:r>
+        <w:t xml:space="preserve"> a query to display the membership number, last name, and total rental fees earned from that membership. The total rental fee is the sum of all the detail fees (without the late fees) from all movies that the membership has rented. </w:t>
       </w:r>
     </w:p>
     <w:p>
@@ -2205,7 +3298,36 @@
         <w:spacing w:before="0" w:beforeAutospacing="0" w:after="0" w:afterAutospacing="0"/>
       </w:pPr>
       <w:r>
-        <w:t>Select membership.mem_num, membership.mem_lname, sum(detailrental.detail_fee) as 'rental fees earned'</w:t>
+        <w:t xml:space="preserve">Select </w:t>
+      </w:r>
+      <w:proofErr w:type="spellStart"/>
+      <w:r>
+        <w:t>membership.mem_num</w:t>
+      </w:r>
+      <w:proofErr w:type="spellEnd"/>
+      <w:r>
+        <w:t xml:space="preserve">, </w:t>
+      </w:r>
+      <w:proofErr w:type="spellStart"/>
+      <w:r>
+        <w:t>membership.mem_lname</w:t>
+      </w:r>
+      <w:proofErr w:type="spellEnd"/>
+      <w:r>
+        <w:t>, sum(</w:t>
+      </w:r>
+      <w:proofErr w:type="spellStart"/>
+      <w:proofErr w:type="gramStart"/>
+      <w:r>
+        <w:t>detailrental.detail</w:t>
+      </w:r>
+      <w:proofErr w:type="gramEnd"/>
+      <w:r>
+        <w:t>_fee</w:t>
+      </w:r>
+      <w:proofErr w:type="spellEnd"/>
+      <w:r>
+        <w:t>) as 'rental fees earned'</w:t>
       </w:r>
     </w:p>
     <w:p>
@@ -2214,8 +3336,13 @@
         <w:spacing w:before="0" w:beforeAutospacing="0" w:after="0" w:afterAutospacing="0"/>
       </w:pPr>
       <w:r>
-        <w:t>from membership, rental, detailrental</w:t>
-      </w:r>
+        <w:t xml:space="preserve">from membership, rental, </w:t>
+      </w:r>
+      <w:proofErr w:type="spellStart"/>
+      <w:r>
+        <w:t>detailrental</w:t>
+      </w:r>
+      <w:proofErr w:type="spellEnd"/>
     </w:p>
     <w:p>
       <w:pPr>
@@ -2223,8 +3350,42 @@
         <w:spacing w:before="0" w:beforeAutospacing="0" w:after="0" w:afterAutospacing="0"/>
       </w:pPr>
       <w:r>
-        <w:t>where membership.mem_num = rental.mem_num AND rental.rent_num = detailrental.rent_num</w:t>
-      </w:r>
+        <w:t xml:space="preserve">where </w:t>
+      </w:r>
+      <w:proofErr w:type="spellStart"/>
+      <w:r>
+        <w:t>membership.mem_num</w:t>
+      </w:r>
+      <w:proofErr w:type="spellEnd"/>
+      <w:r>
+        <w:t xml:space="preserve"> = </w:t>
+      </w:r>
+      <w:proofErr w:type="spellStart"/>
+      <w:r>
+        <w:t>rental.mem_num</w:t>
+      </w:r>
+      <w:proofErr w:type="spellEnd"/>
+      <w:r>
+        <w:t xml:space="preserve"> AND </w:t>
+      </w:r>
+      <w:proofErr w:type="spellStart"/>
+      <w:proofErr w:type="gramStart"/>
+      <w:r>
+        <w:t>rental.rent</w:t>
+      </w:r>
+      <w:proofErr w:type="gramEnd"/>
+      <w:r>
+        <w:t>_num</w:t>
+      </w:r>
+      <w:proofErr w:type="spellEnd"/>
+      <w:r>
+        <w:t xml:space="preserve"> = </w:t>
+      </w:r>
+      <w:proofErr w:type="spellStart"/>
+      <w:r>
+        <w:t>detailrental.rent_num</w:t>
+      </w:r>
+      <w:proofErr w:type="spellEnd"/>
     </w:p>
     <w:p>
       <w:pPr>
@@ -2234,8 +3395,29 @@
         <w:spacing w:before="100" w:beforeAutospacing="1" w:after="100" w:afterAutospacing="1"/>
       </w:pPr>
       <w:r>
-        <w:t>group by membership.mem_num, membership.mem_lname;</w:t>
-      </w:r>
+        <w:t xml:space="preserve">group by </w:t>
+      </w:r>
+      <w:proofErr w:type="spellStart"/>
+      <w:r>
+        <w:t>membership.mem_num</w:t>
+      </w:r>
+      <w:proofErr w:type="spellEnd"/>
+      <w:r>
+        <w:t xml:space="preserve">, </w:t>
+      </w:r>
+      <w:proofErr w:type="spellStart"/>
+      <w:r>
+        <w:t>membership.mem_</w:t>
+      </w:r>
+      <w:proofErr w:type="gramStart"/>
+      <w:r>
+        <w:t>lname</w:t>
+      </w:r>
+      <w:proofErr w:type="spellEnd"/>
+      <w:r>
+        <w:t>;</w:t>
+      </w:r>
+      <w:proofErr w:type="gramEnd"/>
     </w:p>
     <w:sectPr>
       <w:footerReference w:type="even" r:id="rId9"/>
@@ -2250,7 +3432,7 @@
 </file>
 
 <file path=word/endnotes.xml><?xml version="1.0" encoding="utf-8"?>
-<w:endnotes xmlns:wpc="http://schemas.microsoft.com/office/word/2010/wordprocessingCanvas" xmlns:cx="http://schemas.microsoft.com/office/drawing/2014/chartex" xmlns:cx1="http://schemas.microsoft.com/office/drawing/2015/9/8/chartex" xmlns:cx2="http://schemas.microsoft.com/office/drawing/2015/10/21/chartex" xmlns:cx3="http://schemas.microsoft.com/office/drawing/2016/5/9/chartex" xmlns:cx4="http://schemas.microsoft.com/office/drawing/2016/5/10/chartex" xmlns:cx5="http://schemas.microsoft.com/office/drawing/2016/5/11/chartex" xmlns:cx6="http://schemas.microsoft.com/office/drawing/2016/5/12/chartex" xmlns:cx7="http://schemas.microsoft.com/office/drawing/2016/5/13/chartex" xmlns:cx8="http://schemas.microsoft.com/office/drawing/2016/5/14/chartex" xmlns:mc="http://schemas.openxmlformats.org/markup-compatibility/2006" xmlns:aink="http://schemas.microsoft.com/office/drawing/2016/ink" xmlns:am3d="http://schemas.microsoft.com/office/drawing/2017/model3d" xmlns:o="urn:schemas-microsoft-com:office:office" xmlns:r="http://schemas.openxmlformats.org/officeDocument/2006/relationships" xmlns:m="http://schemas.openxmlformats.org/officeDocument/2006/math" xmlns:v="urn:schemas-microsoft-com:vml" xmlns:wp14="http://schemas.microsoft.com/office/word/2010/wordprocessingDrawing" xmlns:wp="http://schemas.openxmlformats.org/drawingml/2006/wordprocessingDrawing" xmlns:w10="urn:schemas-microsoft-com:office:word" xmlns:w="http://schemas.openxmlformats.org/wordprocessingml/2006/main" xmlns:w14="http://schemas.microsoft.com/office/word/2010/wordml" xmlns:w15="http://schemas.microsoft.com/office/word/2012/wordml" xmlns:w16cex="http://schemas.microsoft.com/office/word/2018/wordml/cex" xmlns:w16cid="http://schemas.microsoft.com/office/word/2016/wordml/cid" xmlns:w16="http://schemas.microsoft.com/office/word/2018/wordml" xmlns:w16sdtdh="http://schemas.microsoft.com/office/word/2020/wordml/sdtdatahash" xmlns:w16se="http://schemas.microsoft.com/office/word/2015/wordml/symex" xmlns:wpg="http://schemas.microsoft.com/office/word/2010/wordprocessingGroup" xmlns:wpi="http://schemas.microsoft.com/office/word/2010/wordprocessingInk" xmlns:wne="http://schemas.microsoft.com/office/word/2006/wordml" xmlns:wps="http://schemas.microsoft.com/office/word/2010/wordprocessingShape" mc:Ignorable="w14 w15 w16se w16cid w16 w16cex w16sdtdh wp14">
+<w:endnotes xmlns:wpc="http://schemas.microsoft.com/office/word/2010/wordprocessingCanvas" xmlns:cx="http://schemas.microsoft.com/office/drawing/2014/chartex" xmlns:cx1="http://schemas.microsoft.com/office/drawing/2015/9/8/chartex" xmlns:cx2="http://schemas.microsoft.com/office/drawing/2015/10/21/chartex" xmlns:cx3="http://schemas.microsoft.com/office/drawing/2016/5/9/chartex" xmlns:cx4="http://schemas.microsoft.com/office/drawing/2016/5/10/chartex" xmlns:cx5="http://schemas.microsoft.com/office/drawing/2016/5/11/chartex" xmlns:cx6="http://schemas.microsoft.com/office/drawing/2016/5/12/chartex" xmlns:cx7="http://schemas.microsoft.com/office/drawing/2016/5/13/chartex" xmlns:cx8="http://schemas.microsoft.com/office/drawing/2016/5/14/chartex" xmlns:mc="http://schemas.openxmlformats.org/markup-compatibility/2006" xmlns:aink="http://schemas.microsoft.com/office/drawing/2016/ink" xmlns:am3d="http://schemas.microsoft.com/office/drawing/2017/model3d" xmlns:o="urn:schemas-microsoft-com:office:office" xmlns:oel="http://schemas.microsoft.com/office/2019/extlst" xmlns:r="http://schemas.openxmlformats.org/officeDocument/2006/relationships" xmlns:m="http://schemas.openxmlformats.org/officeDocument/2006/math" xmlns:v="urn:schemas-microsoft-com:vml" xmlns:wp14="http://schemas.microsoft.com/office/word/2010/wordprocessingDrawing" xmlns:wp="http://schemas.openxmlformats.org/drawingml/2006/wordprocessingDrawing" xmlns:w10="urn:schemas-microsoft-com:office:word" xmlns:w="http://schemas.openxmlformats.org/wordprocessingml/2006/main" xmlns:w14="http://schemas.microsoft.com/office/word/2010/wordml" xmlns:w15="http://schemas.microsoft.com/office/word/2012/wordml" xmlns:w16cex="http://schemas.microsoft.com/office/word/2018/wordml/cex" xmlns:w16cid="http://schemas.microsoft.com/office/word/2016/wordml/cid" xmlns:w16="http://schemas.microsoft.com/office/word/2018/wordml" xmlns:w16sdtdh="http://schemas.microsoft.com/office/word/2020/wordml/sdtdatahash" xmlns:w16se="http://schemas.microsoft.com/office/word/2015/wordml/symex" xmlns:wpg="http://schemas.microsoft.com/office/word/2010/wordprocessingGroup" xmlns:wpi="http://schemas.microsoft.com/office/word/2010/wordprocessingInk" xmlns:wne="http://schemas.microsoft.com/office/word/2006/wordml" xmlns:wps="http://schemas.microsoft.com/office/word/2010/wordprocessingShape" mc:Ignorable="w14 w15 w16se w16cid w16 w16cex w16sdtdh wp14">
   <w:endnote w:type="separator" w:id="-1">
     <w:p>
       <w:r>
@@ -2269,7 +3451,7 @@
 </file>
 
 <file path=word/footer1.xml><?xml version="1.0" encoding="utf-8"?>
-<w:ftr xmlns:wpc="http://schemas.microsoft.com/office/word/2010/wordprocessingCanvas" xmlns:cx="http://schemas.microsoft.com/office/drawing/2014/chartex" xmlns:cx1="http://schemas.microsoft.com/office/drawing/2015/9/8/chartex" xmlns:cx2="http://schemas.microsoft.com/office/drawing/2015/10/21/chartex" xmlns:cx3="http://schemas.microsoft.com/office/drawing/2016/5/9/chartex" xmlns:cx4="http://schemas.microsoft.com/office/drawing/2016/5/10/chartex" xmlns:cx5="http://schemas.microsoft.com/office/drawing/2016/5/11/chartex" xmlns:cx6="http://schemas.microsoft.com/office/drawing/2016/5/12/chartex" xmlns:cx7="http://schemas.microsoft.com/office/drawing/2016/5/13/chartex" xmlns:cx8="http://schemas.microsoft.com/office/drawing/2016/5/14/chartex" xmlns:mc="http://schemas.openxmlformats.org/markup-compatibility/2006" xmlns:aink="http://schemas.microsoft.com/office/drawing/2016/ink" xmlns:am3d="http://schemas.microsoft.com/office/drawing/2017/model3d" xmlns:o="urn:schemas-microsoft-com:office:office" xmlns:r="http://schemas.openxmlformats.org/officeDocument/2006/relationships" xmlns:m="http://schemas.openxmlformats.org/officeDocument/2006/math" xmlns:v="urn:schemas-microsoft-com:vml" xmlns:wp14="http://schemas.microsoft.com/office/word/2010/wordprocessingDrawing" xmlns:wp="http://schemas.openxmlformats.org/drawingml/2006/wordprocessingDrawing" xmlns:w10="urn:schemas-microsoft-com:office:word" xmlns:w="http://schemas.openxmlformats.org/wordprocessingml/2006/main" xmlns:w14="http://schemas.microsoft.com/office/word/2010/wordml" xmlns:w15="http://schemas.microsoft.com/office/word/2012/wordml" xmlns:w16cex="http://schemas.microsoft.com/office/word/2018/wordml/cex" xmlns:w16cid="http://schemas.microsoft.com/office/word/2016/wordml/cid" xmlns:w16="http://schemas.microsoft.com/office/word/2018/wordml" xmlns:w16sdtdh="http://schemas.microsoft.com/office/word/2020/wordml/sdtdatahash" xmlns:w16se="http://schemas.microsoft.com/office/word/2015/wordml/symex" xmlns:wpg="http://schemas.microsoft.com/office/word/2010/wordprocessingGroup" xmlns:wpi="http://schemas.microsoft.com/office/word/2010/wordprocessingInk" xmlns:wne="http://schemas.microsoft.com/office/word/2006/wordml" xmlns:wps="http://schemas.microsoft.com/office/word/2010/wordprocessingShape" mc:Ignorable="w14 w15 w16se w16cid w16 w16cex w16sdtdh wp14">
+<w:ftr xmlns:wpc="http://schemas.microsoft.com/office/word/2010/wordprocessingCanvas" xmlns:cx="http://schemas.microsoft.com/office/drawing/2014/chartex" xmlns:cx1="http://schemas.microsoft.com/office/drawing/2015/9/8/chartex" xmlns:cx2="http://schemas.microsoft.com/office/drawing/2015/10/21/chartex" xmlns:cx3="http://schemas.microsoft.com/office/drawing/2016/5/9/chartex" xmlns:cx4="http://schemas.microsoft.com/office/drawing/2016/5/10/chartex" xmlns:cx5="http://schemas.microsoft.com/office/drawing/2016/5/11/chartex" xmlns:cx6="http://schemas.microsoft.com/office/drawing/2016/5/12/chartex" xmlns:cx7="http://schemas.microsoft.com/office/drawing/2016/5/13/chartex" xmlns:cx8="http://schemas.microsoft.com/office/drawing/2016/5/14/chartex" xmlns:mc="http://schemas.openxmlformats.org/markup-compatibility/2006" xmlns:aink="http://schemas.microsoft.com/office/drawing/2016/ink" xmlns:am3d="http://schemas.microsoft.com/office/drawing/2017/model3d" xmlns:o="urn:schemas-microsoft-com:office:office" xmlns:oel="http://schemas.microsoft.com/office/2019/extlst" xmlns:r="http://schemas.openxmlformats.org/officeDocument/2006/relationships" xmlns:m="http://schemas.openxmlformats.org/officeDocument/2006/math" xmlns:v="urn:schemas-microsoft-com:vml" xmlns:wp14="http://schemas.microsoft.com/office/word/2010/wordprocessingDrawing" xmlns:wp="http://schemas.openxmlformats.org/drawingml/2006/wordprocessingDrawing" xmlns:w10="urn:schemas-microsoft-com:office:word" xmlns:w="http://schemas.openxmlformats.org/wordprocessingml/2006/main" xmlns:w14="http://schemas.microsoft.com/office/word/2010/wordml" xmlns:w15="http://schemas.microsoft.com/office/word/2012/wordml" xmlns:w16cex="http://schemas.microsoft.com/office/word/2018/wordml/cex" xmlns:w16cid="http://schemas.microsoft.com/office/word/2016/wordml/cid" xmlns:w16="http://schemas.microsoft.com/office/word/2018/wordml" xmlns:w16sdtdh="http://schemas.microsoft.com/office/word/2020/wordml/sdtdatahash" xmlns:w16se="http://schemas.microsoft.com/office/word/2015/wordml/symex" xmlns:wpg="http://schemas.microsoft.com/office/word/2010/wordprocessingGroup" xmlns:wpi="http://schemas.microsoft.com/office/word/2010/wordprocessingInk" xmlns:wne="http://schemas.microsoft.com/office/word/2006/wordml" xmlns:wps="http://schemas.microsoft.com/office/word/2010/wordprocessingShape" mc:Ignorable="w14 w15 w16se w16cid w16 w16cex w16sdtdh wp14">
   <w:p>
     <w:pPr>
       <w:pStyle w:val="Footer"/>
@@ -2306,7 +3488,7 @@
 </file>
 
 <file path=word/footnotes.xml><?xml version="1.0" encoding="utf-8"?>
-<w:footnotes xmlns:wpc="http://schemas.microsoft.com/office/word/2010/wordprocessingCanvas" xmlns:cx="http://schemas.microsoft.com/office/drawing/2014/chartex" xmlns:cx1="http://schemas.microsoft.com/office/drawing/2015/9/8/chartex" xmlns:cx2="http://schemas.microsoft.com/office/drawing/2015/10/21/chartex" xmlns:cx3="http://schemas.microsoft.com/office/drawing/2016/5/9/chartex" xmlns:cx4="http://schemas.microsoft.com/office/drawing/2016/5/10/chartex" xmlns:cx5="http://schemas.microsoft.com/office/drawing/2016/5/11/chartex" xmlns:cx6="http://schemas.microsoft.com/office/drawing/2016/5/12/chartex" xmlns:cx7="http://schemas.microsoft.com/office/drawing/2016/5/13/chartex" xmlns:cx8="http://schemas.microsoft.com/office/drawing/2016/5/14/chartex" xmlns:mc="http://schemas.openxmlformats.org/markup-compatibility/2006" xmlns:aink="http://schemas.microsoft.com/office/drawing/2016/ink" xmlns:am3d="http://schemas.microsoft.com/office/drawing/2017/model3d" xmlns:o="urn:schemas-microsoft-com:office:office" xmlns:r="http://schemas.openxmlformats.org/officeDocument/2006/relationships" xmlns:m="http://schemas.openxmlformats.org/officeDocument/2006/math" xmlns:v="urn:schemas-microsoft-com:vml" xmlns:wp14="http://schemas.microsoft.com/office/word/2010/wordprocessingDrawing" xmlns:wp="http://schemas.openxmlformats.org/drawingml/2006/wordprocessingDrawing" xmlns:w10="urn:schemas-microsoft-com:office:word" xmlns:w="http://schemas.openxmlformats.org/wordprocessingml/2006/main" xmlns:w14="http://schemas.microsoft.com/office/word/2010/wordml" xmlns:w15="http://schemas.microsoft.com/office/word/2012/wordml" xmlns:w16cex="http://schemas.microsoft.com/office/word/2018/wordml/cex" xmlns:w16cid="http://schemas.microsoft.com/office/word/2016/wordml/cid" xmlns:w16="http://schemas.microsoft.com/office/word/2018/wordml" xmlns:w16sdtdh="http://schemas.microsoft.com/office/word/2020/wordml/sdtdatahash" xmlns:w16se="http://schemas.microsoft.com/office/word/2015/wordml/symex" xmlns:wpg="http://schemas.microsoft.com/office/word/2010/wordprocessingGroup" xmlns:wpi="http://schemas.microsoft.com/office/word/2010/wordprocessingInk" xmlns:wne="http://schemas.microsoft.com/office/word/2006/wordml" xmlns:wps="http://schemas.microsoft.com/office/word/2010/wordprocessingShape" mc:Ignorable="w14 w15 w16se w16cid w16 w16cex w16sdtdh wp14">
+<w:footnotes xmlns:wpc="http://schemas.microsoft.com/office/word/2010/wordprocessingCanvas" xmlns:cx="http://schemas.microsoft.com/office/drawing/2014/chartex" xmlns:cx1="http://schemas.microsoft.com/office/drawing/2015/9/8/chartex" xmlns:cx2="http://schemas.microsoft.com/office/drawing/2015/10/21/chartex" xmlns:cx3="http://schemas.microsoft.com/office/drawing/2016/5/9/chartex" xmlns:cx4="http://schemas.microsoft.com/office/drawing/2016/5/10/chartex" xmlns:cx5="http://schemas.microsoft.com/office/drawing/2016/5/11/chartex" xmlns:cx6="http://schemas.microsoft.com/office/drawing/2016/5/12/chartex" xmlns:cx7="http://schemas.microsoft.com/office/drawing/2016/5/13/chartex" xmlns:cx8="http://schemas.microsoft.com/office/drawing/2016/5/14/chartex" xmlns:mc="http://schemas.openxmlformats.org/markup-compatibility/2006" xmlns:aink="http://schemas.microsoft.com/office/drawing/2016/ink" xmlns:am3d="http://schemas.microsoft.com/office/drawing/2017/model3d" xmlns:o="urn:schemas-microsoft-com:office:office" xmlns:oel="http://schemas.microsoft.com/office/2019/extlst" xmlns:r="http://schemas.openxmlformats.org/officeDocument/2006/relationships" xmlns:m="http://schemas.openxmlformats.org/officeDocument/2006/math" xmlns:v="urn:schemas-microsoft-com:vml" xmlns:wp14="http://schemas.microsoft.com/office/word/2010/wordprocessingDrawing" xmlns:wp="http://schemas.openxmlformats.org/drawingml/2006/wordprocessingDrawing" xmlns:w10="urn:schemas-microsoft-com:office:word" xmlns:w="http://schemas.openxmlformats.org/wordprocessingml/2006/main" xmlns:w14="http://schemas.microsoft.com/office/word/2010/wordml" xmlns:w15="http://schemas.microsoft.com/office/word/2012/wordml" xmlns:w16cex="http://schemas.microsoft.com/office/word/2018/wordml/cex" xmlns:w16cid="http://schemas.microsoft.com/office/word/2016/wordml/cid" xmlns:w16="http://schemas.microsoft.com/office/word/2018/wordml" xmlns:w16sdtdh="http://schemas.microsoft.com/office/word/2020/wordml/sdtdatahash" xmlns:w16se="http://schemas.microsoft.com/office/word/2015/wordml/symex" xmlns:wpg="http://schemas.microsoft.com/office/word/2010/wordprocessingGroup" xmlns:wpi="http://schemas.microsoft.com/office/word/2010/wordprocessingInk" xmlns:wne="http://schemas.microsoft.com/office/word/2006/wordml" xmlns:wps="http://schemas.microsoft.com/office/word/2010/wordprocessingShape" mc:Ignorable="w14 w15 w16se w16cid w16 w16cex w16sdtdh wp14">
   <w:footnote w:type="separator" w:id="-1">
     <w:p>
       <w:r>
@@ -2325,7 +3507,7 @@
 </file>
 
 <file path=word/numbering.xml><?xml version="1.0" encoding="utf-8"?>
-<w:numbering xmlns:wpc="http://schemas.microsoft.com/office/word/2010/wordprocessingCanvas" xmlns:cx="http://schemas.microsoft.com/office/drawing/2014/chartex" xmlns:cx1="http://schemas.microsoft.com/office/drawing/2015/9/8/chartex" xmlns:cx2="http://schemas.microsoft.com/office/drawing/2015/10/21/chartex" xmlns:cx3="http://schemas.microsoft.com/office/drawing/2016/5/9/chartex" xmlns:cx4="http://schemas.microsoft.com/office/drawing/2016/5/10/chartex" xmlns:cx5="http://schemas.microsoft.com/office/drawing/2016/5/11/chartex" xmlns:cx6="http://schemas.microsoft.com/office/drawing/2016/5/12/chartex" xmlns:cx7="http://schemas.microsoft.com/office/drawing/2016/5/13/chartex" xmlns:cx8="http://schemas.microsoft.com/office/drawing/2016/5/14/chartex" xmlns:mc="http://schemas.openxmlformats.org/markup-compatibility/2006" xmlns:aink="http://schemas.microsoft.com/office/drawing/2016/ink" xmlns:am3d="http://schemas.microsoft.com/office/drawing/2017/model3d" xmlns:o="urn:schemas-microsoft-com:office:office" xmlns:r="http://schemas.openxmlformats.org/officeDocument/2006/relationships" xmlns:m="http://schemas.openxmlformats.org/officeDocument/2006/math" xmlns:v="urn:schemas-microsoft-com:vml" xmlns:wp14="http://schemas.microsoft.com/office/word/2010/wordprocessingDrawing" xmlns:wp="http://schemas.openxmlformats.org/drawingml/2006/wordprocessingDrawing" xmlns:w10="urn:schemas-microsoft-com:office:word" xmlns:w="http://schemas.openxmlformats.org/wordprocessingml/2006/main" xmlns:w14="http://schemas.microsoft.com/office/word/2010/wordml" xmlns:w15="http://schemas.microsoft.com/office/word/2012/wordml" xmlns:w16cex="http://schemas.microsoft.com/office/word/2018/wordml/cex" xmlns:w16cid="http://schemas.microsoft.com/office/word/2016/wordml/cid" xmlns:w16="http://schemas.microsoft.com/office/word/2018/wordml" xmlns:w16sdtdh="http://schemas.microsoft.com/office/word/2020/wordml/sdtdatahash" xmlns:w16se="http://schemas.microsoft.com/office/word/2015/wordml/symex" xmlns:wpg="http://schemas.microsoft.com/office/word/2010/wordprocessingGroup" xmlns:wpi="http://schemas.microsoft.com/office/word/2010/wordprocessingInk" xmlns:wne="http://schemas.microsoft.com/office/word/2006/wordml" xmlns:wps="http://schemas.microsoft.com/office/word/2010/wordprocessingShape" mc:Ignorable="w14 w15 w16se w16cid w16 w16cex w16sdtdh wp14">
+<w:numbering xmlns:wpc="http://schemas.microsoft.com/office/word/2010/wordprocessingCanvas" xmlns:cx="http://schemas.microsoft.com/office/drawing/2014/chartex" xmlns:cx1="http://schemas.microsoft.com/office/drawing/2015/9/8/chartex" xmlns:cx2="http://schemas.microsoft.com/office/drawing/2015/10/21/chartex" xmlns:cx3="http://schemas.microsoft.com/office/drawing/2016/5/9/chartex" xmlns:cx4="http://schemas.microsoft.com/office/drawing/2016/5/10/chartex" xmlns:cx5="http://schemas.microsoft.com/office/drawing/2016/5/11/chartex" xmlns:cx6="http://schemas.microsoft.com/office/drawing/2016/5/12/chartex" xmlns:cx7="http://schemas.microsoft.com/office/drawing/2016/5/13/chartex" xmlns:cx8="http://schemas.microsoft.com/office/drawing/2016/5/14/chartex" xmlns:mc="http://schemas.openxmlformats.org/markup-compatibility/2006" xmlns:aink="http://schemas.microsoft.com/office/drawing/2016/ink" xmlns:am3d="http://schemas.microsoft.com/office/drawing/2017/model3d" xmlns:o="urn:schemas-microsoft-com:office:office" xmlns:oel="http://schemas.microsoft.com/office/2019/extlst" xmlns:r="http://schemas.openxmlformats.org/officeDocument/2006/relationships" xmlns:m="http://schemas.openxmlformats.org/officeDocument/2006/math" xmlns:v="urn:schemas-microsoft-com:vml" xmlns:wp14="http://schemas.microsoft.com/office/word/2010/wordprocessingDrawing" xmlns:wp="http://schemas.openxmlformats.org/drawingml/2006/wordprocessingDrawing" xmlns:w10="urn:schemas-microsoft-com:office:word" xmlns:w="http://schemas.openxmlformats.org/wordprocessingml/2006/main" xmlns:w14="http://schemas.microsoft.com/office/word/2010/wordml" xmlns:w15="http://schemas.microsoft.com/office/word/2012/wordml" xmlns:w16cex="http://schemas.microsoft.com/office/word/2018/wordml/cex" xmlns:w16cid="http://schemas.microsoft.com/office/word/2016/wordml/cid" xmlns:w16="http://schemas.microsoft.com/office/word/2018/wordml" xmlns:w16sdtdh="http://schemas.microsoft.com/office/word/2020/wordml/sdtdatahash" xmlns:w16se="http://schemas.microsoft.com/office/word/2015/wordml/symex" xmlns:wpg="http://schemas.microsoft.com/office/word/2010/wordprocessingGroup" xmlns:wpi="http://schemas.microsoft.com/office/word/2010/wordprocessingInk" xmlns:wne="http://schemas.microsoft.com/office/word/2006/wordml" xmlns:wps="http://schemas.microsoft.com/office/word/2010/wordprocessingShape" mc:Ignorable="w14 w15 w16se w16cid w16 w16cex w16sdtdh wp14">
   <w:abstractNum w:abstractNumId="0" w15:restartNumberingAfterBreak="0">
     <w:nsid w:val="165A4121"/>
     <w:multiLevelType w:val="hybridMultilevel"/>
@@ -2703,16 +3885,16 @@
       </w:pPr>
     </w:lvl>
   </w:abstractNum>
-  <w:num w:numId="1">
+  <w:num w:numId="1" w16cid:durableId="1771971545">
     <w:abstractNumId w:val="1"/>
   </w:num>
-  <w:num w:numId="2">
+  <w:num w:numId="2" w16cid:durableId="1931281031">
     <w:abstractNumId w:val="0"/>
   </w:num>
-  <w:num w:numId="3">
+  <w:num w:numId="3" w16cid:durableId="305013456">
     <w:abstractNumId w:val="3"/>
   </w:num>
-  <w:num w:numId="4">
+  <w:num w:numId="4" w16cid:durableId="1307466863">
     <w:abstractNumId w:val="2"/>
   </w:num>
   <w:numIdMacAtCleanup w:val="3"/>

</xml_diff>